<commit_message>
Performance Test -- Depth(1-10) --
</commit_message>
<xml_diff>
--- a/Report/Report.docx
+++ b/Report/Report.docx
@@ -38,7 +38,6 @@
         </w:rPr>
         <w:t xml:space="preserve">Othello, also referred to as </w:t>
       </w:r>
-      <w:proofErr w:type="spellStart"/>
       <w:r>
         <w:rPr>
           <w:rFonts w:asciiTheme="majorBidi" w:hAnsiTheme="majorBidi" w:cstheme="majorBidi"/>
@@ -47,7 +46,6 @@
         </w:rPr>
         <w:t>Reversi</w:t>
       </w:r>
-      <w:proofErr w:type="spellEnd"/>
       <w:r>
         <w:rPr>
           <w:rFonts w:asciiTheme="majorBidi" w:hAnsiTheme="majorBidi" w:cstheme="majorBidi"/>
@@ -2245,19 +2243,11 @@
           <w:rFonts w:asciiTheme="majorBidi" w:hAnsiTheme="majorBidi" w:cstheme="majorBidi"/>
         </w:rPr>
       </w:pPr>
-      <w:proofErr w:type="gramStart"/>
-      <w:r>
-        <w:rPr>
-          <w:rFonts w:asciiTheme="majorBidi" w:hAnsiTheme="majorBidi" w:cstheme="majorBidi"/>
-        </w:rPr>
-        <w:t>flush(</w:t>
-      </w:r>
-      <w:proofErr w:type="gramEnd"/>
-      <w:r>
-        <w:rPr>
-          <w:rFonts w:asciiTheme="majorBidi" w:hAnsiTheme="majorBidi" w:cstheme="majorBidi"/>
-        </w:rPr>
-        <w:t>):</w:t>
+      <w:r>
+        <w:rPr>
+          <w:rFonts w:asciiTheme="majorBidi" w:hAnsiTheme="majorBidi" w:cstheme="majorBidi"/>
+        </w:rPr>
+        <w:t>flush():</w:t>
       </w:r>
     </w:p>
     <w:p>
@@ -2307,21 +2297,7 @@
         <w:rPr>
           <w:rFonts w:asciiTheme="majorBidi" w:hAnsiTheme="majorBidi" w:cstheme="majorBidi"/>
         </w:rPr>
-        <w:t>: Iterates through the files tuple and calls the </w:t>
-      </w:r>
-      <w:proofErr w:type="gramStart"/>
-      <w:r>
-        <w:rPr>
-          <w:rFonts w:asciiTheme="majorBidi" w:hAnsiTheme="majorBidi" w:cstheme="majorBidi"/>
-        </w:rPr>
-        <w:t>flush(</w:t>
-      </w:r>
-      <w:proofErr w:type="gramEnd"/>
-      <w:r>
-        <w:rPr>
-          <w:rFonts w:asciiTheme="majorBidi" w:hAnsiTheme="majorBidi" w:cstheme="majorBidi"/>
-        </w:rPr>
-        <w:t>) method on each stream.</w:t>
+        <w:t>: Iterates through the files tuple and calls the flush() method on each stream.</w:t>
       </w:r>
     </w:p>
     <w:p>
@@ -2562,19 +2538,11 @@
           <w:rFonts w:asciiTheme="majorBidi" w:hAnsiTheme="majorBidi" w:cstheme="majorBidi"/>
         </w:rPr>
       </w:pPr>
-      <w:proofErr w:type="spellStart"/>
-      <w:r>
-        <w:rPr>
-          <w:rFonts w:asciiTheme="majorBidi" w:hAnsiTheme="majorBidi" w:cstheme="majorBidi"/>
-        </w:rPr>
-        <w:t>current_player</w:t>
-      </w:r>
-      <w:proofErr w:type="spellEnd"/>
-      <w:r>
-        <w:rPr>
-          <w:rFonts w:asciiTheme="majorBidi" w:hAnsiTheme="majorBidi" w:cstheme="majorBidi"/>
-        </w:rPr>
-        <w:t>: A string indicating the current player ('X' or 'O'). The game starts with 'X' (black) as the first player.</w:t>
+      <w:r>
+        <w:rPr>
+          <w:rFonts w:asciiTheme="majorBidi" w:hAnsiTheme="majorBidi" w:cstheme="majorBidi"/>
+        </w:rPr>
+        <w:t>current_player: A string indicating the current player ('X' or 'O'). The game starts with 'X' (black) as the first player.</w:t>
       </w:r>
     </w:p>
     <w:p>
@@ -2587,19 +2555,11 @@
           <w:rFonts w:asciiTheme="majorBidi" w:hAnsiTheme="majorBidi" w:cstheme="majorBidi"/>
         </w:rPr>
       </w:pPr>
-      <w:proofErr w:type="spellStart"/>
-      <w:r>
-        <w:rPr>
-          <w:rFonts w:asciiTheme="majorBidi" w:hAnsiTheme="majorBidi" w:cstheme="majorBidi"/>
-        </w:rPr>
-        <w:t>move_history</w:t>
-      </w:r>
-      <w:proofErr w:type="spellEnd"/>
-      <w:r>
-        <w:rPr>
-          <w:rFonts w:asciiTheme="majorBidi" w:hAnsiTheme="majorBidi" w:cstheme="majorBidi"/>
-        </w:rPr>
-        <w:t>: A list storing all moves made during the game. Each move is recorded as a dictionary containing details such as the player, move position, and flipped discs.</w:t>
+      <w:r>
+        <w:rPr>
+          <w:rFonts w:asciiTheme="majorBidi" w:hAnsiTheme="majorBidi" w:cstheme="majorBidi"/>
+        </w:rPr>
+        <w:t>move_history: A list storing all moves made during the game. Each move is recorded as a dictionary containing details such as the player, move position, and flipped discs.</w:t>
       </w:r>
     </w:p>
     <w:p>
@@ -2612,19 +2572,11 @@
           <w:rFonts w:asciiTheme="majorBidi" w:hAnsiTheme="majorBidi" w:cstheme="majorBidi"/>
         </w:rPr>
       </w:pPr>
-      <w:proofErr w:type="spellStart"/>
-      <w:r>
-        <w:rPr>
-          <w:rFonts w:asciiTheme="majorBidi" w:hAnsiTheme="majorBidi" w:cstheme="majorBidi"/>
-        </w:rPr>
-        <w:t>game_log</w:t>
-      </w:r>
-      <w:proofErr w:type="spellEnd"/>
-      <w:r>
-        <w:rPr>
-          <w:rFonts w:asciiTheme="majorBidi" w:hAnsiTheme="majorBidi" w:cstheme="majorBidi"/>
-        </w:rPr>
-        <w:t>: A dictionary containing detailed game state and move information. This log is used to record the game's progress, including the initial state, each move, and the final result.</w:t>
+      <w:r>
+        <w:rPr>
+          <w:rFonts w:asciiTheme="majorBidi" w:hAnsiTheme="majorBidi" w:cstheme="majorBidi"/>
+        </w:rPr>
+        <w:t>game_log: A dictionary containing detailed game state and move information. This log is used to record the game's progress, including the initial state, each move, and the final result.</w:t>
       </w:r>
     </w:p>
     <w:p>
@@ -2666,35 +2618,7 @@
         <w:rPr>
           <w:rFonts w:asciiTheme="majorBidi" w:hAnsiTheme="majorBidi" w:cstheme="majorBidi"/>
         </w:rPr>
-        <w:t>__</w:t>
-      </w:r>
-      <w:proofErr w:type="spellStart"/>
-      <w:r>
-        <w:rPr>
-          <w:rFonts w:asciiTheme="majorBidi" w:hAnsiTheme="majorBidi" w:cstheme="majorBidi"/>
-        </w:rPr>
-        <w:t>init</w:t>
-      </w:r>
-      <w:proofErr w:type="spellEnd"/>
-      <w:r>
-        <w:rPr>
-          <w:rFonts w:asciiTheme="majorBidi" w:hAnsiTheme="majorBidi" w:cstheme="majorBidi"/>
-        </w:rPr>
-        <w:t>_</w:t>
-      </w:r>
-      <w:proofErr w:type="gramStart"/>
-      <w:r>
-        <w:rPr>
-          <w:rFonts w:asciiTheme="majorBidi" w:hAnsiTheme="majorBidi" w:cstheme="majorBidi"/>
-        </w:rPr>
-        <w:t>_(</w:t>
-      </w:r>
-      <w:proofErr w:type="gramEnd"/>
-      <w:r>
-        <w:rPr>
-          <w:rFonts w:asciiTheme="majorBidi" w:hAnsiTheme="majorBidi" w:cstheme="majorBidi"/>
-        </w:rPr>
-        <w:t>):</w:t>
+        <w:t>__init__():</w:t>
       </w:r>
     </w:p>
     <w:p>
@@ -2744,35 +2668,7 @@
         <w:rPr>
           <w:rFonts w:asciiTheme="majorBidi" w:hAnsiTheme="majorBidi" w:cstheme="majorBidi"/>
         </w:rPr>
-        <w:t>: Creates an 8x8 board with empty cells and places the initial four discs in the center. It also initializes the </w:t>
-      </w:r>
-      <w:proofErr w:type="spellStart"/>
-      <w:r>
-        <w:rPr>
-          <w:rFonts w:asciiTheme="majorBidi" w:hAnsiTheme="majorBidi" w:cstheme="majorBidi"/>
-        </w:rPr>
-        <w:t>move_history</w:t>
-      </w:r>
-      <w:proofErr w:type="spellEnd"/>
-      <w:r>
-        <w:rPr>
-          <w:rFonts w:asciiTheme="majorBidi" w:hAnsiTheme="majorBidi" w:cstheme="majorBidi"/>
-        </w:rPr>
-        <w:t> and </w:t>
-      </w:r>
-      <w:proofErr w:type="spellStart"/>
-      <w:r>
-        <w:rPr>
-          <w:rFonts w:asciiTheme="majorBidi" w:hAnsiTheme="majorBidi" w:cstheme="majorBidi"/>
-        </w:rPr>
-        <w:t>game_log</w:t>
-      </w:r>
-      <w:proofErr w:type="spellEnd"/>
-      <w:r>
-        <w:rPr>
-          <w:rFonts w:asciiTheme="majorBidi" w:hAnsiTheme="majorBidi" w:cstheme="majorBidi"/>
-        </w:rPr>
-        <w:t> fields.</w:t>
+        <w:t>: Creates an 8x8 board with empty cells and places the initial four discs in the center. It also initializes the move_history and game_log fields.</w:t>
       </w:r>
     </w:p>
     <w:p>
@@ -2785,33 +2681,11 @@
           <w:rFonts w:asciiTheme="majorBidi" w:hAnsiTheme="majorBidi" w:cstheme="majorBidi"/>
         </w:rPr>
       </w:pPr>
-      <w:proofErr w:type="spellStart"/>
-      <w:r>
-        <w:rPr>
-          <w:rFonts w:asciiTheme="majorBidi" w:hAnsiTheme="majorBidi" w:cstheme="majorBidi"/>
-        </w:rPr>
-        <w:t>get_board_</w:t>
-      </w:r>
-      <w:proofErr w:type="gramStart"/>
-      <w:r>
-        <w:rPr>
-          <w:rFonts w:asciiTheme="majorBidi" w:hAnsiTheme="majorBidi" w:cstheme="majorBidi"/>
-        </w:rPr>
-        <w:t>state</w:t>
-      </w:r>
-      <w:proofErr w:type="spellEnd"/>
-      <w:r>
-        <w:rPr>
-          <w:rFonts w:asciiTheme="majorBidi" w:hAnsiTheme="majorBidi" w:cstheme="majorBidi"/>
-        </w:rPr>
-        <w:t>(</w:t>
-      </w:r>
-      <w:proofErr w:type="gramEnd"/>
-      <w:r>
-        <w:rPr>
-          <w:rFonts w:asciiTheme="majorBidi" w:hAnsiTheme="majorBidi" w:cstheme="majorBidi"/>
-        </w:rPr>
-        <w:t>):</w:t>
+      <w:r>
+        <w:rPr>
+          <w:rFonts w:asciiTheme="majorBidi" w:hAnsiTheme="majorBidi" w:cstheme="majorBidi"/>
+        </w:rPr>
+        <w:t>get_board_state():</w:t>
       </w:r>
     </w:p>
     <w:p>
@@ -2874,19 +2748,11 @@
           <w:rFonts w:asciiTheme="majorBidi" w:hAnsiTheme="majorBidi" w:cstheme="majorBidi"/>
         </w:rPr>
       </w:pPr>
-      <w:proofErr w:type="spellStart"/>
-      <w:r>
-        <w:rPr>
-          <w:rFonts w:asciiTheme="majorBidi" w:hAnsiTheme="majorBidi" w:cstheme="majorBidi"/>
-        </w:rPr>
-        <w:t>algebraic_to_numeric</w:t>
-      </w:r>
-      <w:proofErr w:type="spellEnd"/>
-      <w:r>
-        <w:rPr>
-          <w:rFonts w:asciiTheme="majorBidi" w:hAnsiTheme="majorBidi" w:cstheme="majorBidi"/>
-        </w:rPr>
-        <w:t>(move):</w:t>
+      <w:r>
+        <w:rPr>
+          <w:rFonts w:asciiTheme="majorBidi" w:hAnsiTheme="majorBidi" w:cstheme="majorBidi"/>
+        </w:rPr>
+        <w:t>algebraic_to_numeric(move):</w:t>
       </w:r>
     </w:p>
     <w:p>
@@ -2949,33 +2815,11 @@
           <w:rFonts w:asciiTheme="majorBidi" w:hAnsiTheme="majorBidi" w:cstheme="majorBidi"/>
         </w:rPr>
       </w:pPr>
-      <w:proofErr w:type="spellStart"/>
-      <w:r>
-        <w:rPr>
-          <w:rFonts w:asciiTheme="majorBidi" w:hAnsiTheme="majorBidi" w:cstheme="majorBidi"/>
-        </w:rPr>
-        <w:t>numeric_to_</w:t>
-      </w:r>
-      <w:proofErr w:type="gramStart"/>
-      <w:r>
-        <w:rPr>
-          <w:rFonts w:asciiTheme="majorBidi" w:hAnsiTheme="majorBidi" w:cstheme="majorBidi"/>
-        </w:rPr>
-        <w:t>algebraic</w:t>
-      </w:r>
-      <w:proofErr w:type="spellEnd"/>
-      <w:r>
-        <w:rPr>
-          <w:rFonts w:asciiTheme="majorBidi" w:hAnsiTheme="majorBidi" w:cstheme="majorBidi"/>
-        </w:rPr>
-        <w:t>(</w:t>
-      </w:r>
-      <w:proofErr w:type="gramEnd"/>
-      <w:r>
-        <w:rPr>
-          <w:rFonts w:asciiTheme="majorBidi" w:hAnsiTheme="majorBidi" w:cstheme="majorBidi"/>
-        </w:rPr>
-        <w:t>row, col):</w:t>
+      <w:r>
+        <w:rPr>
+          <w:rFonts w:asciiTheme="majorBidi" w:hAnsiTheme="majorBidi" w:cstheme="majorBidi"/>
+        </w:rPr>
+        <w:t>numeric_to_algebraic(row, col):</w:t>
       </w:r>
     </w:p>
     <w:p>
@@ -3039,33 +2883,11 @@
           <w:rFonts w:asciiTheme="majorBidi" w:hAnsiTheme="majorBidi" w:cstheme="majorBidi"/>
         </w:rPr>
       </w:pPr>
-      <w:proofErr w:type="spellStart"/>
-      <w:r>
-        <w:rPr>
-          <w:rFonts w:asciiTheme="majorBidi" w:hAnsiTheme="majorBidi" w:cstheme="majorBidi"/>
-        </w:rPr>
-        <w:t>display_</w:t>
-      </w:r>
-      <w:proofErr w:type="gramStart"/>
-      <w:r>
-        <w:rPr>
-          <w:rFonts w:asciiTheme="majorBidi" w:hAnsiTheme="majorBidi" w:cstheme="majorBidi"/>
-        </w:rPr>
-        <w:t>board</w:t>
-      </w:r>
-      <w:proofErr w:type="spellEnd"/>
-      <w:r>
-        <w:rPr>
-          <w:rFonts w:asciiTheme="majorBidi" w:hAnsiTheme="majorBidi" w:cstheme="majorBidi"/>
-        </w:rPr>
-        <w:t>(</w:t>
-      </w:r>
-      <w:proofErr w:type="gramEnd"/>
-      <w:r>
-        <w:rPr>
-          <w:rFonts w:asciiTheme="majorBidi" w:hAnsiTheme="majorBidi" w:cstheme="majorBidi"/>
-        </w:rPr>
-        <w:t>):</w:t>
+      <w:r>
+        <w:rPr>
+          <w:rFonts w:asciiTheme="majorBidi" w:hAnsiTheme="majorBidi" w:cstheme="majorBidi"/>
+        </w:rPr>
+        <w:t>display_board():</w:t>
       </w:r>
     </w:p>
     <w:p>
@@ -3128,33 +2950,11 @@
           <w:rFonts w:asciiTheme="majorBidi" w:hAnsiTheme="majorBidi" w:cstheme="majorBidi"/>
         </w:rPr>
       </w:pPr>
-      <w:proofErr w:type="spellStart"/>
-      <w:r>
-        <w:rPr>
-          <w:rFonts w:asciiTheme="majorBidi" w:hAnsiTheme="majorBidi" w:cstheme="majorBidi"/>
-        </w:rPr>
-        <w:t>is_valid_</w:t>
-      </w:r>
-      <w:proofErr w:type="gramStart"/>
-      <w:r>
-        <w:rPr>
-          <w:rFonts w:asciiTheme="majorBidi" w:hAnsiTheme="majorBidi" w:cstheme="majorBidi"/>
-        </w:rPr>
-        <w:t>move</w:t>
-      </w:r>
-      <w:proofErr w:type="spellEnd"/>
-      <w:r>
-        <w:rPr>
-          <w:rFonts w:asciiTheme="majorBidi" w:hAnsiTheme="majorBidi" w:cstheme="majorBidi"/>
-        </w:rPr>
-        <w:t>(</w:t>
-      </w:r>
-      <w:proofErr w:type="gramEnd"/>
-      <w:r>
-        <w:rPr>
-          <w:rFonts w:asciiTheme="majorBidi" w:hAnsiTheme="majorBidi" w:cstheme="majorBidi"/>
-        </w:rPr>
-        <w:t>row, col, player):</w:t>
+      <w:r>
+        <w:rPr>
+          <w:rFonts w:asciiTheme="majorBidi" w:hAnsiTheme="majorBidi" w:cstheme="majorBidi"/>
+        </w:rPr>
+        <w:t>is_valid_move(row, col, player):</w:t>
       </w:r>
     </w:p>
     <w:p>
@@ -3217,19 +3017,11 @@
           <w:rFonts w:asciiTheme="majorBidi" w:hAnsiTheme="majorBidi" w:cstheme="majorBidi"/>
         </w:rPr>
       </w:pPr>
-      <w:proofErr w:type="spellStart"/>
-      <w:r>
-        <w:rPr>
-          <w:rFonts w:asciiTheme="majorBidi" w:hAnsiTheme="majorBidi" w:cstheme="majorBidi"/>
-        </w:rPr>
-        <w:t>get_valid_moves</w:t>
-      </w:r>
-      <w:proofErr w:type="spellEnd"/>
-      <w:r>
-        <w:rPr>
-          <w:rFonts w:asciiTheme="majorBidi" w:hAnsiTheme="majorBidi" w:cstheme="majorBidi"/>
-        </w:rPr>
-        <w:t>(player):</w:t>
+      <w:r>
+        <w:rPr>
+          <w:rFonts w:asciiTheme="majorBidi" w:hAnsiTheme="majorBidi" w:cstheme="majorBidi"/>
+        </w:rPr>
+        <w:t>get_valid_moves(player):</w:t>
       </w:r>
     </w:p>
     <w:p>
@@ -3292,33 +3084,11 @@
           <w:rFonts w:asciiTheme="majorBidi" w:hAnsiTheme="majorBidi" w:cstheme="majorBidi"/>
         </w:rPr>
       </w:pPr>
-      <w:proofErr w:type="spellStart"/>
-      <w:r>
-        <w:rPr>
-          <w:rFonts w:asciiTheme="majorBidi" w:hAnsiTheme="majorBidi" w:cstheme="majorBidi"/>
-        </w:rPr>
-        <w:t>apply_</w:t>
-      </w:r>
-      <w:proofErr w:type="gramStart"/>
-      <w:r>
-        <w:rPr>
-          <w:rFonts w:asciiTheme="majorBidi" w:hAnsiTheme="majorBidi" w:cstheme="majorBidi"/>
-        </w:rPr>
-        <w:t>move</w:t>
-      </w:r>
-      <w:proofErr w:type="spellEnd"/>
-      <w:r>
-        <w:rPr>
-          <w:rFonts w:asciiTheme="majorBidi" w:hAnsiTheme="majorBidi" w:cstheme="majorBidi"/>
-        </w:rPr>
-        <w:t>(</w:t>
-      </w:r>
-      <w:proofErr w:type="gramEnd"/>
-      <w:r>
-        <w:rPr>
-          <w:rFonts w:asciiTheme="majorBidi" w:hAnsiTheme="majorBidi" w:cstheme="majorBidi"/>
-        </w:rPr>
-        <w:t>row, col, player):</w:t>
+      <w:r>
+        <w:rPr>
+          <w:rFonts w:asciiTheme="majorBidi" w:hAnsiTheme="majorBidi" w:cstheme="majorBidi"/>
+        </w:rPr>
+        <w:t>apply_move(row, col, player):</w:t>
       </w:r>
     </w:p>
     <w:p>
@@ -3368,35 +3138,7 @@
         <w:rPr>
           <w:rFonts w:asciiTheme="majorBidi" w:hAnsiTheme="majorBidi" w:cstheme="majorBidi"/>
         </w:rPr>
-        <w:t>: Places the player's disc on the board and flips all flanked opponent's discs. It also updates the </w:t>
-      </w:r>
-      <w:proofErr w:type="spellStart"/>
-      <w:r>
-        <w:rPr>
-          <w:rFonts w:asciiTheme="majorBidi" w:hAnsiTheme="majorBidi" w:cstheme="majorBidi"/>
-        </w:rPr>
-        <w:t>move_history</w:t>
-      </w:r>
-      <w:proofErr w:type="spellEnd"/>
-      <w:r>
-        <w:rPr>
-          <w:rFonts w:asciiTheme="majorBidi" w:hAnsiTheme="majorBidi" w:cstheme="majorBidi"/>
-        </w:rPr>
-        <w:t> and </w:t>
-      </w:r>
-      <w:proofErr w:type="spellStart"/>
-      <w:r>
-        <w:rPr>
-          <w:rFonts w:asciiTheme="majorBidi" w:hAnsiTheme="majorBidi" w:cstheme="majorBidi"/>
-        </w:rPr>
-        <w:t>game_log</w:t>
-      </w:r>
-      <w:proofErr w:type="spellEnd"/>
-      <w:r>
-        <w:rPr>
-          <w:rFonts w:asciiTheme="majorBidi" w:hAnsiTheme="majorBidi" w:cstheme="majorBidi"/>
-        </w:rPr>
-        <w:t> with details of the move.</w:t>
+        <w:t>: Places the player's disc on the board and flips all flanked opponent's discs. It also updates the move_history and game_log with details of the move.</w:t>
       </w:r>
     </w:p>
     <w:p>
@@ -3409,19 +3151,11 @@
           <w:rFonts w:asciiTheme="majorBidi" w:hAnsiTheme="majorBidi" w:cstheme="majorBidi"/>
         </w:rPr>
       </w:pPr>
-      <w:proofErr w:type="spellStart"/>
-      <w:r>
-        <w:rPr>
-          <w:rFonts w:asciiTheme="majorBidi" w:hAnsiTheme="majorBidi" w:cstheme="majorBidi"/>
-        </w:rPr>
-        <w:t>has_valid_move</w:t>
-      </w:r>
-      <w:proofErr w:type="spellEnd"/>
-      <w:r>
-        <w:rPr>
-          <w:rFonts w:asciiTheme="majorBidi" w:hAnsiTheme="majorBidi" w:cstheme="majorBidi"/>
-        </w:rPr>
-        <w:t>(player):</w:t>
+      <w:r>
+        <w:rPr>
+          <w:rFonts w:asciiTheme="majorBidi" w:hAnsiTheme="majorBidi" w:cstheme="majorBidi"/>
+        </w:rPr>
+        <w:t>has_valid_move(player):</w:t>
       </w:r>
     </w:p>
     <w:p>
@@ -3484,33 +3218,11 @@
           <w:rFonts w:asciiTheme="majorBidi" w:hAnsiTheme="majorBidi" w:cstheme="majorBidi"/>
         </w:rPr>
       </w:pPr>
-      <w:proofErr w:type="spellStart"/>
-      <w:r>
-        <w:rPr>
-          <w:rFonts w:asciiTheme="majorBidi" w:hAnsiTheme="majorBidi" w:cstheme="majorBidi"/>
-        </w:rPr>
-        <w:t>switch_</w:t>
-      </w:r>
-      <w:proofErr w:type="gramStart"/>
-      <w:r>
-        <w:rPr>
-          <w:rFonts w:asciiTheme="majorBidi" w:hAnsiTheme="majorBidi" w:cstheme="majorBidi"/>
-        </w:rPr>
-        <w:t>player</w:t>
-      </w:r>
-      <w:proofErr w:type="spellEnd"/>
-      <w:r>
-        <w:rPr>
-          <w:rFonts w:asciiTheme="majorBidi" w:hAnsiTheme="majorBidi" w:cstheme="majorBidi"/>
-        </w:rPr>
-        <w:t>(</w:t>
-      </w:r>
-      <w:proofErr w:type="gramEnd"/>
-      <w:r>
-        <w:rPr>
-          <w:rFonts w:asciiTheme="majorBidi" w:hAnsiTheme="majorBidi" w:cstheme="majorBidi"/>
-        </w:rPr>
-        <w:t>):</w:t>
+      <w:r>
+        <w:rPr>
+          <w:rFonts w:asciiTheme="majorBidi" w:hAnsiTheme="majorBidi" w:cstheme="majorBidi"/>
+        </w:rPr>
+        <w:t>switch_player():</w:t>
       </w:r>
     </w:p>
     <w:p>
@@ -3560,21 +3272,7 @@
         <w:rPr>
           <w:rFonts w:asciiTheme="majorBidi" w:hAnsiTheme="majorBidi" w:cstheme="majorBidi"/>
         </w:rPr>
-        <w:t>: Toggles the </w:t>
-      </w:r>
-      <w:proofErr w:type="spellStart"/>
-      <w:r>
-        <w:rPr>
-          <w:rFonts w:asciiTheme="majorBidi" w:hAnsiTheme="majorBidi" w:cstheme="majorBidi"/>
-        </w:rPr>
-        <w:t>current_player</w:t>
-      </w:r>
-      <w:proofErr w:type="spellEnd"/>
-      <w:r>
-        <w:rPr>
-          <w:rFonts w:asciiTheme="majorBidi" w:hAnsiTheme="majorBidi" w:cstheme="majorBidi"/>
-        </w:rPr>
-        <w:t> field between 'X' and 'O'.</w:t>
+        <w:t>: Toggles the current_player field between 'X' and 'O'.</w:t>
       </w:r>
     </w:p>
     <w:p>
@@ -3587,33 +3285,11 @@
           <w:rFonts w:asciiTheme="majorBidi" w:hAnsiTheme="majorBidi" w:cstheme="majorBidi"/>
         </w:rPr>
       </w:pPr>
-      <w:proofErr w:type="spellStart"/>
-      <w:r>
-        <w:rPr>
-          <w:rFonts w:asciiTheme="majorBidi" w:hAnsiTheme="majorBidi" w:cstheme="majorBidi"/>
-        </w:rPr>
-        <w:t>count_</w:t>
-      </w:r>
-      <w:proofErr w:type="gramStart"/>
-      <w:r>
-        <w:rPr>
-          <w:rFonts w:asciiTheme="majorBidi" w:hAnsiTheme="majorBidi" w:cstheme="majorBidi"/>
-        </w:rPr>
-        <w:t>discs</w:t>
-      </w:r>
-      <w:proofErr w:type="spellEnd"/>
-      <w:r>
-        <w:rPr>
-          <w:rFonts w:asciiTheme="majorBidi" w:hAnsiTheme="majorBidi" w:cstheme="majorBidi"/>
-        </w:rPr>
-        <w:t>(</w:t>
-      </w:r>
-      <w:proofErr w:type="gramEnd"/>
-      <w:r>
-        <w:rPr>
-          <w:rFonts w:asciiTheme="majorBidi" w:hAnsiTheme="majorBidi" w:cstheme="majorBidi"/>
-        </w:rPr>
-        <w:t>):</w:t>
+      <w:r>
+        <w:rPr>
+          <w:rFonts w:asciiTheme="majorBidi" w:hAnsiTheme="majorBidi" w:cstheme="majorBidi"/>
+        </w:rPr>
+        <w:t>count_discs():</w:t>
       </w:r>
     </w:p>
     <w:p>
@@ -3676,33 +3352,11 @@
           <w:rFonts w:asciiTheme="majorBidi" w:hAnsiTheme="majorBidi" w:cstheme="majorBidi"/>
         </w:rPr>
       </w:pPr>
-      <w:proofErr w:type="spellStart"/>
-      <w:r>
-        <w:rPr>
-          <w:rFonts w:asciiTheme="majorBidi" w:hAnsiTheme="majorBidi" w:cstheme="majorBidi"/>
-        </w:rPr>
-        <w:t>is_game_</w:t>
-      </w:r>
-      <w:proofErr w:type="gramStart"/>
-      <w:r>
-        <w:rPr>
-          <w:rFonts w:asciiTheme="majorBidi" w:hAnsiTheme="majorBidi" w:cstheme="majorBidi"/>
-        </w:rPr>
-        <w:t>over</w:t>
-      </w:r>
-      <w:proofErr w:type="spellEnd"/>
-      <w:r>
-        <w:rPr>
-          <w:rFonts w:asciiTheme="majorBidi" w:hAnsiTheme="majorBidi" w:cstheme="majorBidi"/>
-        </w:rPr>
-        <w:t>(</w:t>
-      </w:r>
-      <w:proofErr w:type="gramEnd"/>
-      <w:r>
-        <w:rPr>
-          <w:rFonts w:asciiTheme="majorBidi" w:hAnsiTheme="majorBidi" w:cstheme="majorBidi"/>
-        </w:rPr>
-        <w:t>):</w:t>
+      <w:r>
+        <w:rPr>
+          <w:rFonts w:asciiTheme="majorBidi" w:hAnsiTheme="majorBidi" w:cstheme="majorBidi"/>
+        </w:rPr>
+        <w:t>is_game_over():</w:t>
       </w:r>
     </w:p>
     <w:p>
@@ -3765,34 +3419,12 @@
           <w:rFonts w:asciiTheme="majorBidi" w:hAnsiTheme="majorBidi" w:cstheme="majorBidi"/>
         </w:rPr>
       </w:pPr>
-      <w:proofErr w:type="spellStart"/>
       <w:r>
         <w:rPr>
           <w:rFonts w:asciiTheme="majorBidi" w:hAnsiTheme="majorBidi" w:cstheme="majorBidi"/>
         </w:rPr>
         <w:lastRenderedPageBreak/>
-        <w:t>print_game_</w:t>
-      </w:r>
-      <w:proofErr w:type="gramStart"/>
-      <w:r>
-        <w:rPr>
-          <w:rFonts w:asciiTheme="majorBidi" w:hAnsiTheme="majorBidi" w:cstheme="majorBidi"/>
-        </w:rPr>
-        <w:t>status</w:t>
-      </w:r>
-      <w:proofErr w:type="spellEnd"/>
-      <w:r>
-        <w:rPr>
-          <w:rFonts w:asciiTheme="majorBidi" w:hAnsiTheme="majorBidi" w:cstheme="majorBidi"/>
-        </w:rPr>
-        <w:t>(</w:t>
-      </w:r>
-      <w:proofErr w:type="gramEnd"/>
-      <w:r>
-        <w:rPr>
-          <w:rFonts w:asciiTheme="majorBidi" w:hAnsiTheme="majorBidi" w:cstheme="majorBidi"/>
-        </w:rPr>
-        <w:t>):</w:t>
+        <w:t>print_game_status():</w:t>
       </w:r>
     </w:p>
     <w:p>
@@ -3855,19 +3487,11 @@
           <w:rFonts w:asciiTheme="majorBidi" w:hAnsiTheme="majorBidi" w:cstheme="majorBidi"/>
         </w:rPr>
       </w:pPr>
-      <w:proofErr w:type="spellStart"/>
-      <w:r>
-        <w:rPr>
-          <w:rFonts w:asciiTheme="majorBidi" w:hAnsiTheme="majorBidi" w:cstheme="majorBidi"/>
-        </w:rPr>
-        <w:t>save_game_log</w:t>
-      </w:r>
-      <w:proofErr w:type="spellEnd"/>
-      <w:r>
-        <w:rPr>
-          <w:rFonts w:asciiTheme="majorBidi" w:hAnsiTheme="majorBidi" w:cstheme="majorBidi"/>
-        </w:rPr>
-        <w:t>(filename=None):</w:t>
+      <w:r>
+        <w:rPr>
+          <w:rFonts w:asciiTheme="majorBidi" w:hAnsiTheme="majorBidi" w:cstheme="majorBidi"/>
+        </w:rPr>
+        <w:t>save_game_log(filename=None):</w:t>
       </w:r>
     </w:p>
     <w:p>
@@ -3917,21 +3541,7 @@
         <w:rPr>
           <w:rFonts w:asciiTheme="majorBidi" w:hAnsiTheme="majorBidi" w:cstheme="majorBidi"/>
         </w:rPr>
-        <w:t>: Writes the </w:t>
-      </w:r>
-      <w:proofErr w:type="spellStart"/>
-      <w:r>
-        <w:rPr>
-          <w:rFonts w:asciiTheme="majorBidi" w:hAnsiTheme="majorBidi" w:cstheme="majorBidi"/>
-        </w:rPr>
-        <w:t>game_log</w:t>
-      </w:r>
-      <w:proofErr w:type="spellEnd"/>
-      <w:r>
-        <w:rPr>
-          <w:rFonts w:asciiTheme="majorBidi" w:hAnsiTheme="majorBidi" w:cstheme="majorBidi"/>
-        </w:rPr>
-        <w:t> dictionary to a file in JSON format. The log includes the game's start time, end time, all moves, and the final result.</w:t>
+        <w:t>: Writes the game_log dictionary to a file in JSON format. The log includes the game's start time, end time, all moves, and the final result.</w:t>
       </w:r>
     </w:p>
     <w:p>
@@ -4170,25 +3780,7 @@
           <w:b/>
           <w:bCs/>
         </w:rPr>
-        <w:t>1.3. </w:t>
-      </w:r>
-      <w:proofErr w:type="spellStart"/>
-      <w:r>
-        <w:rPr>
-          <w:rFonts w:asciiTheme="majorBidi" w:hAnsiTheme="majorBidi" w:cstheme="majorBidi"/>
-          <w:b/>
-          <w:bCs/>
-        </w:rPr>
-        <w:t>OthelloAI</w:t>
-      </w:r>
-      <w:proofErr w:type="spellEnd"/>
-      <w:r>
-        <w:rPr>
-          <w:rFonts w:asciiTheme="majorBidi" w:hAnsiTheme="majorBidi" w:cstheme="majorBidi"/>
-          <w:b/>
-          <w:bCs/>
-        </w:rPr>
-        <w:t> Class</w:t>
+        <w:t>1.3. OthelloAI Class</w:t>
       </w:r>
     </w:p>
     <w:p>
@@ -4395,19 +3987,11 @@
           <w:rFonts w:asciiTheme="majorBidi" w:hAnsiTheme="majorBidi" w:cstheme="majorBidi"/>
         </w:rPr>
       </w:pPr>
-      <w:proofErr w:type="spellStart"/>
-      <w:r>
-        <w:rPr>
-          <w:rFonts w:asciiTheme="majorBidi" w:hAnsiTheme="majorBidi" w:cstheme="majorBidi"/>
-        </w:rPr>
-        <w:t>nodes_evaluated</w:t>
-      </w:r>
-      <w:proofErr w:type="spellEnd"/>
-      <w:r>
-        <w:rPr>
-          <w:rFonts w:asciiTheme="majorBidi" w:hAnsiTheme="majorBidi" w:cstheme="majorBidi"/>
-        </w:rPr>
-        <w:t>: The number of nodes evaluated during the search. This is used for performance analysis.</w:t>
+      <w:r>
+        <w:rPr>
+          <w:rFonts w:asciiTheme="majorBidi" w:hAnsiTheme="majorBidi" w:cstheme="majorBidi"/>
+        </w:rPr>
+        <w:t>nodes_evaluated: The number of nodes evaluated during the search. This is used for performance analysis.</w:t>
       </w:r>
     </w:p>
     <w:p>
@@ -4420,19 +4004,11 @@
           <w:rFonts w:asciiTheme="majorBidi" w:hAnsiTheme="majorBidi" w:cstheme="majorBidi"/>
         </w:rPr>
       </w:pPr>
-      <w:proofErr w:type="spellStart"/>
-      <w:r>
-        <w:rPr>
-          <w:rFonts w:asciiTheme="majorBidi" w:hAnsiTheme="majorBidi" w:cstheme="majorBidi"/>
-        </w:rPr>
-        <w:t>start_time</w:t>
-      </w:r>
-      <w:proofErr w:type="spellEnd"/>
-      <w:r>
-        <w:rPr>
-          <w:rFonts w:asciiTheme="majorBidi" w:hAnsiTheme="majorBidi" w:cstheme="majorBidi"/>
-        </w:rPr>
-        <w:t>: The start time of the move calculation. This is used to measure the time taken to find the best move.</w:t>
+      <w:r>
+        <w:rPr>
+          <w:rFonts w:asciiTheme="majorBidi" w:hAnsiTheme="majorBidi" w:cstheme="majorBidi"/>
+        </w:rPr>
+        <w:t>start_time: The start time of the move calculation. This is used to measure the time taken to find the best move.</w:t>
       </w:r>
     </w:p>
     <w:p>
@@ -4474,35 +4050,7 @@
         <w:rPr>
           <w:rFonts w:asciiTheme="majorBidi" w:hAnsiTheme="majorBidi" w:cstheme="majorBidi"/>
         </w:rPr>
-        <w:t>__</w:t>
-      </w:r>
-      <w:proofErr w:type="spellStart"/>
-      <w:r>
-        <w:rPr>
-          <w:rFonts w:asciiTheme="majorBidi" w:hAnsiTheme="majorBidi" w:cstheme="majorBidi"/>
-        </w:rPr>
-        <w:t>init</w:t>
-      </w:r>
-      <w:proofErr w:type="spellEnd"/>
-      <w:r>
-        <w:rPr>
-          <w:rFonts w:asciiTheme="majorBidi" w:hAnsiTheme="majorBidi" w:cstheme="majorBidi"/>
-        </w:rPr>
-        <w:t>_</w:t>
-      </w:r>
-      <w:proofErr w:type="gramStart"/>
-      <w:r>
-        <w:rPr>
-          <w:rFonts w:asciiTheme="majorBidi" w:hAnsiTheme="majorBidi" w:cstheme="majorBidi"/>
-        </w:rPr>
-        <w:t>_(</w:t>
-      </w:r>
-      <w:proofErr w:type="gramEnd"/>
-      <w:r>
-        <w:rPr>
-          <w:rFonts w:asciiTheme="majorBidi" w:hAnsiTheme="majorBidi" w:cstheme="majorBidi"/>
-        </w:rPr>
-        <w:t>player, depth, heuristic):</w:t>
+        <w:t>__init__(player, depth, heuristic):</w:t>
       </w:r>
     </w:p>
     <w:p>
@@ -4552,35 +4100,7 @@
         <w:rPr>
           <w:rFonts w:asciiTheme="majorBidi" w:hAnsiTheme="majorBidi" w:cstheme="majorBidi"/>
         </w:rPr>
-        <w:t>: Sets the player, opponent, depth, and heuristic fields. It also initializes </w:t>
-      </w:r>
-      <w:proofErr w:type="spellStart"/>
-      <w:r>
-        <w:rPr>
-          <w:rFonts w:asciiTheme="majorBidi" w:hAnsiTheme="majorBidi" w:cstheme="majorBidi"/>
-        </w:rPr>
-        <w:t>nodes_evaluated</w:t>
-      </w:r>
-      <w:proofErr w:type="spellEnd"/>
-      <w:r>
-        <w:rPr>
-          <w:rFonts w:asciiTheme="majorBidi" w:hAnsiTheme="majorBidi" w:cstheme="majorBidi"/>
-        </w:rPr>
-        <w:t> and </w:t>
-      </w:r>
-      <w:proofErr w:type="spellStart"/>
-      <w:r>
-        <w:rPr>
-          <w:rFonts w:asciiTheme="majorBidi" w:hAnsiTheme="majorBidi" w:cstheme="majorBidi"/>
-        </w:rPr>
-        <w:t>start_time</w:t>
-      </w:r>
-      <w:proofErr w:type="spellEnd"/>
-      <w:r>
-        <w:rPr>
-          <w:rFonts w:asciiTheme="majorBidi" w:hAnsiTheme="majorBidi" w:cstheme="majorBidi"/>
-        </w:rPr>
-        <w:t>.</w:t>
+        <w:t>: Sets the player, opponent, depth, and heuristic fields. It also initializes nodes_evaluated and start_time.</w:t>
       </w:r>
     </w:p>
     <w:p>
@@ -4660,19 +4180,11 @@
           <w:rFonts w:asciiTheme="majorBidi" w:hAnsiTheme="majorBidi" w:cstheme="majorBidi"/>
         </w:rPr>
       </w:pPr>
-      <w:proofErr w:type="spellStart"/>
-      <w:r>
-        <w:rPr>
-          <w:rFonts w:asciiTheme="majorBidi" w:hAnsiTheme="majorBidi" w:cstheme="majorBidi"/>
-        </w:rPr>
-        <w:t>positional_strategy</w:t>
-      </w:r>
-      <w:proofErr w:type="spellEnd"/>
-      <w:r>
-        <w:rPr>
-          <w:rFonts w:asciiTheme="majorBidi" w:hAnsiTheme="majorBidi" w:cstheme="majorBidi"/>
-        </w:rPr>
-        <w:t>(game):</w:t>
+      <w:r>
+        <w:rPr>
+          <w:rFonts w:asciiTheme="majorBidi" w:hAnsiTheme="majorBidi" w:cstheme="majorBidi"/>
+        </w:rPr>
+        <w:t>positional_strategy(game):</w:t>
       </w:r>
     </w:p>
     <w:p>
@@ -4735,19 +4247,11 @@
           <w:rFonts w:asciiTheme="majorBidi" w:hAnsiTheme="majorBidi" w:cstheme="majorBidi"/>
         </w:rPr>
       </w:pPr>
-      <w:proofErr w:type="spellStart"/>
-      <w:r>
-        <w:rPr>
-          <w:rFonts w:asciiTheme="majorBidi" w:hAnsiTheme="majorBidi" w:cstheme="majorBidi"/>
-        </w:rPr>
-        <w:t>mobility_stability</w:t>
-      </w:r>
-      <w:proofErr w:type="spellEnd"/>
-      <w:r>
-        <w:rPr>
-          <w:rFonts w:asciiTheme="majorBidi" w:hAnsiTheme="majorBidi" w:cstheme="majorBidi"/>
-        </w:rPr>
-        <w:t>(game):</w:t>
+      <w:r>
+        <w:rPr>
+          <w:rFonts w:asciiTheme="majorBidi" w:hAnsiTheme="majorBidi" w:cstheme="majorBidi"/>
+        </w:rPr>
+        <w:t>mobility_stability(game):</w:t>
       </w:r>
     </w:p>
     <w:p>
@@ -4811,19 +4315,11 @@
           <w:rFonts w:asciiTheme="majorBidi" w:hAnsiTheme="majorBidi" w:cstheme="majorBidi"/>
         </w:rPr>
       </w:pPr>
-      <w:proofErr w:type="spellStart"/>
-      <w:r>
-        <w:rPr>
-          <w:rFonts w:asciiTheme="majorBidi" w:hAnsiTheme="majorBidi" w:cstheme="majorBidi"/>
-        </w:rPr>
-        <w:t>count_stable_discs</w:t>
-      </w:r>
-      <w:proofErr w:type="spellEnd"/>
-      <w:r>
-        <w:rPr>
-          <w:rFonts w:asciiTheme="majorBidi" w:hAnsiTheme="majorBidi" w:cstheme="majorBidi"/>
-        </w:rPr>
-        <w:t>(game):</w:t>
+      <w:r>
+        <w:rPr>
+          <w:rFonts w:asciiTheme="majorBidi" w:hAnsiTheme="majorBidi" w:cstheme="majorBidi"/>
+        </w:rPr>
+        <w:t>count_stable_discs(game):</w:t>
       </w:r>
     </w:p>
     <w:p>
@@ -4886,33 +4382,11 @@
           <w:rFonts w:asciiTheme="majorBidi" w:hAnsiTheme="majorBidi" w:cstheme="majorBidi"/>
         </w:rPr>
       </w:pPr>
-      <w:proofErr w:type="gramStart"/>
-      <w:r>
-        <w:rPr>
-          <w:rFonts w:asciiTheme="majorBidi" w:hAnsiTheme="majorBidi" w:cstheme="majorBidi"/>
-        </w:rPr>
-        <w:t>minimax(</w:t>
-      </w:r>
-      <w:proofErr w:type="gramEnd"/>
-      <w:r>
-        <w:rPr>
-          <w:rFonts w:asciiTheme="majorBidi" w:hAnsiTheme="majorBidi" w:cstheme="majorBidi"/>
-        </w:rPr>
-        <w:t xml:space="preserve">game, depth, alpha, beta, </w:t>
-      </w:r>
-      <w:proofErr w:type="spellStart"/>
-      <w:r>
-        <w:rPr>
-          <w:rFonts w:asciiTheme="majorBidi" w:hAnsiTheme="majorBidi" w:cstheme="majorBidi"/>
-        </w:rPr>
-        <w:t>maximizing_player</w:t>
-      </w:r>
-      <w:proofErr w:type="spellEnd"/>
-      <w:r>
-        <w:rPr>
-          <w:rFonts w:asciiTheme="majorBidi" w:hAnsiTheme="majorBidi" w:cstheme="majorBidi"/>
-        </w:rPr>
-        <w:t>):</w:t>
+      <w:r>
+        <w:rPr>
+          <w:rFonts w:asciiTheme="majorBidi" w:hAnsiTheme="majorBidi" w:cstheme="majorBidi"/>
+        </w:rPr>
+        <w:t>minimax(game, depth, alpha, beta, maximizing_player):</w:t>
       </w:r>
     </w:p>
     <w:p>
@@ -4975,19 +4449,11 @@
           <w:rFonts w:asciiTheme="majorBidi" w:hAnsiTheme="majorBidi" w:cstheme="majorBidi"/>
         </w:rPr>
       </w:pPr>
-      <w:proofErr w:type="spellStart"/>
-      <w:r>
-        <w:rPr>
-          <w:rFonts w:asciiTheme="majorBidi" w:hAnsiTheme="majorBidi" w:cstheme="majorBidi"/>
-        </w:rPr>
-        <w:t>find_best_move</w:t>
-      </w:r>
-      <w:proofErr w:type="spellEnd"/>
-      <w:r>
-        <w:rPr>
-          <w:rFonts w:asciiTheme="majorBidi" w:hAnsiTheme="majorBidi" w:cstheme="majorBidi"/>
-        </w:rPr>
-        <w:t>(game):</w:t>
+      <w:r>
+        <w:rPr>
+          <w:rFonts w:asciiTheme="majorBidi" w:hAnsiTheme="majorBidi" w:cstheme="majorBidi"/>
+        </w:rPr>
+        <w:t>find_best_move(game):</w:t>
       </w:r>
     </w:p>
     <w:p>
@@ -5187,25 +4653,7 @@
           <w:b/>
           <w:bCs/>
         </w:rPr>
-        <w:t xml:space="preserve">Analysis of Minimax with Alpha-Beta Pruning in the </w:t>
-      </w:r>
-      <w:proofErr w:type="spellStart"/>
-      <w:r>
-        <w:rPr>
-          <w:rFonts w:asciiTheme="majorBidi" w:hAnsiTheme="majorBidi" w:cstheme="majorBidi"/>
-          <w:b/>
-          <w:bCs/>
-        </w:rPr>
-        <w:t>OthelloAI</w:t>
-      </w:r>
-      <w:proofErr w:type="spellEnd"/>
-      <w:r>
-        <w:rPr>
-          <w:rFonts w:asciiTheme="majorBidi" w:hAnsiTheme="majorBidi" w:cstheme="majorBidi"/>
-          <w:b/>
-          <w:bCs/>
-        </w:rPr>
-        <w:t xml:space="preserve"> Implementation</w:t>
+        <w:t>Analysis of Minimax with Alpha-Beta Pruning in the OthelloAI Implementation</w:t>
       </w:r>
     </w:p>
     <w:p>
@@ -5280,21 +4728,7 @@
         <w:rPr>
           <w:rFonts w:asciiTheme="majorBidi" w:hAnsiTheme="majorBidi" w:cstheme="majorBidi"/>
         </w:rPr>
-        <w:t xml:space="preserve">The minimax algorithm seeks to maximize the player's advantage while minimizing the </w:t>
-      </w:r>
-      <w:proofErr w:type="gramStart"/>
-      <w:r>
-        <w:rPr>
-          <w:rFonts w:asciiTheme="majorBidi" w:hAnsiTheme="majorBidi" w:cstheme="majorBidi"/>
-        </w:rPr>
-        <w:t>opponent's</w:t>
-      </w:r>
-      <w:proofErr w:type="gramEnd"/>
-      <w:r>
-        <w:rPr>
-          <w:rFonts w:asciiTheme="majorBidi" w:hAnsiTheme="majorBidi" w:cstheme="majorBidi"/>
-        </w:rPr>
-        <w:t>. It evaluates potential moves recursively, simulating all possible future states up to a certain depth and returning a heuristic evaluation for each. Alpha-beta pruning optimizes this process by eliminating branches that do not need exploration, reducing computational overhead.</w:t>
+        <w:t>The minimax algorithm seeks to maximize the player's advantage while minimizing the opponent's. It evaluates potential moves recursively, simulating all possible future states up to a certain depth and returning a heuristic evaluation for each. Alpha-beta pruning optimizes this process by eliminating branches that do not need exploration, reducing computational overhead.</w:t>
       </w:r>
     </w:p>
     <w:p>
@@ -5349,23 +4783,7 @@
         <w:rPr>
           <w:rFonts w:asciiTheme="majorBidi" w:hAnsiTheme="majorBidi" w:cstheme="majorBidi"/>
         </w:rPr>
-        <w:t xml:space="preserve">: If the recursion depth reaches 0 or the game is over, the algorithm evaluates the current game state using the heuristic </w:t>
-      </w:r>
-      <w:proofErr w:type="spellStart"/>
-      <w:proofErr w:type="gramStart"/>
-      <w:r>
-        <w:rPr>
-          <w:rFonts w:asciiTheme="majorBidi" w:hAnsiTheme="majorBidi" w:cstheme="majorBidi"/>
-        </w:rPr>
-        <w:t>self.evaluate</w:t>
-      </w:r>
-      <w:proofErr w:type="spellEnd"/>
-      <w:proofErr w:type="gramEnd"/>
-      <w:r>
-        <w:rPr>
-          <w:rFonts w:asciiTheme="majorBidi" w:hAnsiTheme="majorBidi" w:cstheme="majorBidi"/>
-        </w:rPr>
-        <w:t>(game).</w:t>
+        <w:t>: If the recursion depth reaches 0 or the game is over, the algorithm evaluates the current game state using the heuristic self.evaluate(game).</w:t>
       </w:r>
     </w:p>
     <w:p>
@@ -5390,21 +4808,7 @@
         <w:rPr>
           <w:rFonts w:asciiTheme="majorBidi" w:hAnsiTheme="majorBidi" w:cstheme="majorBidi"/>
         </w:rPr>
-        <w:t xml:space="preserve">: The algorithm retrieves valid moves for the current player using </w:t>
-      </w:r>
-      <w:proofErr w:type="spellStart"/>
-      <w:r>
-        <w:rPr>
-          <w:rFonts w:asciiTheme="majorBidi" w:hAnsiTheme="majorBidi" w:cstheme="majorBidi"/>
-        </w:rPr>
-        <w:t>game.get_valid_moves</w:t>
-      </w:r>
-      <w:proofErr w:type="spellEnd"/>
-      <w:r>
-        <w:rPr>
-          <w:rFonts w:asciiTheme="majorBidi" w:hAnsiTheme="majorBidi" w:cstheme="majorBidi"/>
-        </w:rPr>
-        <w:t>.</w:t>
+        <w:t>: The algorithm retrieves valid moves for the current player using game.get_valid_moves.</w:t>
       </w:r>
     </w:p>
     <w:p>
@@ -5964,51 +5368,7 @@
         <w:rPr>
           <w:rFonts w:asciiTheme="majorBidi" w:hAnsiTheme="majorBidi" w:cstheme="majorBidi"/>
         </w:rPr>
-        <w:t xml:space="preserve">eval = </w:t>
-      </w:r>
-      <w:proofErr w:type="spellStart"/>
-      <w:proofErr w:type="gramStart"/>
-      <w:r>
-        <w:rPr>
-          <w:rFonts w:asciiTheme="majorBidi" w:hAnsiTheme="majorBidi" w:cstheme="majorBidi"/>
-        </w:rPr>
-        <w:t>self.minimax</w:t>
-      </w:r>
-      <w:proofErr w:type="spellEnd"/>
-      <w:proofErr w:type="gramEnd"/>
-      <w:r>
-        <w:rPr>
-          <w:rFonts w:asciiTheme="majorBidi" w:hAnsiTheme="majorBidi" w:cstheme="majorBidi"/>
-        </w:rPr>
-        <w:t>(</w:t>
-      </w:r>
-      <w:proofErr w:type="spellStart"/>
-      <w:r>
-        <w:rPr>
-          <w:rFonts w:asciiTheme="majorBidi" w:hAnsiTheme="majorBidi" w:cstheme="majorBidi"/>
-        </w:rPr>
-        <w:t>new_game</w:t>
-      </w:r>
-      <w:proofErr w:type="spellEnd"/>
-      <w:r>
-        <w:rPr>
-          <w:rFonts w:asciiTheme="majorBidi" w:hAnsiTheme="majorBidi" w:cstheme="majorBidi"/>
-        </w:rPr>
-        <w:t xml:space="preserve">, depth - 1, alpha, beta, not </w:t>
-      </w:r>
-      <w:proofErr w:type="spellStart"/>
-      <w:r>
-        <w:rPr>
-          <w:rFonts w:asciiTheme="majorBidi" w:hAnsiTheme="majorBidi" w:cstheme="majorBidi"/>
-        </w:rPr>
-        <w:t>maximizing_player</w:t>
-      </w:r>
-      <w:proofErr w:type="spellEnd"/>
-      <w:r>
-        <w:rPr>
-          <w:rFonts w:asciiTheme="majorBidi" w:hAnsiTheme="majorBidi" w:cstheme="majorBidi"/>
-        </w:rPr>
-        <w:t>)</w:t>
+        <w:t>eval = self.minimax(new_game, depth - 1, alpha, beta, not maximizing_player)</w:t>
       </w:r>
     </w:p>
     <w:p>
@@ -6098,64 +5458,20 @@
         <w:rPr>
           <w:rFonts w:asciiTheme="majorBidi" w:hAnsiTheme="majorBidi" w:cstheme="majorBidi"/>
         </w:rPr>
-        <w:t xml:space="preserve">if depth == 0 or </w:t>
-      </w:r>
-      <w:proofErr w:type="spellStart"/>
-      <w:r>
-        <w:rPr>
-          <w:rFonts w:asciiTheme="majorBidi" w:hAnsiTheme="majorBidi" w:cstheme="majorBidi"/>
-        </w:rPr>
-        <w:t>game.is_game_</w:t>
-      </w:r>
-      <w:proofErr w:type="gramStart"/>
-      <w:r>
-        <w:rPr>
-          <w:rFonts w:asciiTheme="majorBidi" w:hAnsiTheme="majorBidi" w:cstheme="majorBidi"/>
-        </w:rPr>
-        <w:t>over</w:t>
-      </w:r>
-      <w:proofErr w:type="spellEnd"/>
-      <w:r>
-        <w:rPr>
-          <w:rFonts w:asciiTheme="majorBidi" w:hAnsiTheme="majorBidi" w:cstheme="majorBidi"/>
-        </w:rPr>
-        <w:t>(</w:t>
-      </w:r>
-      <w:proofErr w:type="gramEnd"/>
-      <w:r>
-        <w:rPr>
-          <w:rFonts w:asciiTheme="majorBidi" w:hAnsiTheme="majorBidi" w:cstheme="majorBidi"/>
-        </w:rPr>
-        <w:t>):</w:t>
-      </w:r>
-    </w:p>
-    <w:p>
-      <w:pPr>
-        <w:rPr>
-          <w:rFonts w:asciiTheme="majorBidi" w:hAnsiTheme="majorBidi" w:cstheme="majorBidi"/>
-        </w:rPr>
-      </w:pPr>
-      <w:r>
-        <w:rPr>
-          <w:rFonts w:asciiTheme="majorBidi" w:hAnsiTheme="majorBidi" w:cstheme="majorBidi"/>
-        </w:rPr>
-        <w:t xml:space="preserve">    return </w:t>
-      </w:r>
-      <w:proofErr w:type="spellStart"/>
-      <w:proofErr w:type="gramStart"/>
-      <w:r>
-        <w:rPr>
-          <w:rFonts w:asciiTheme="majorBidi" w:hAnsiTheme="majorBidi" w:cstheme="majorBidi"/>
-        </w:rPr>
-        <w:t>self.evaluate</w:t>
-      </w:r>
-      <w:proofErr w:type="spellEnd"/>
-      <w:proofErr w:type="gramEnd"/>
-      <w:r>
-        <w:rPr>
-          <w:rFonts w:asciiTheme="majorBidi" w:hAnsiTheme="majorBidi" w:cstheme="majorBidi"/>
-        </w:rPr>
-        <w:t>(game)</w:t>
+        <w:t>if depth == 0 or game.is_game_over():</w:t>
+      </w:r>
+    </w:p>
+    <w:p>
+      <w:pPr>
+        <w:rPr>
+          <w:rFonts w:asciiTheme="majorBidi" w:hAnsiTheme="majorBidi" w:cstheme="majorBidi"/>
+        </w:rPr>
+      </w:pPr>
+      <w:r>
+        <w:rPr>
+          <w:rFonts w:asciiTheme="majorBidi" w:hAnsiTheme="majorBidi" w:cstheme="majorBidi"/>
+        </w:rPr>
+        <w:t xml:space="preserve">    return self.evaluate(game)</w:t>
       </w:r>
     </w:p>
     <w:p>
@@ -6199,64 +5515,20 @@
         <w:rPr>
           <w:rFonts w:asciiTheme="majorBidi" w:hAnsiTheme="majorBidi" w:cstheme="majorBidi"/>
         </w:rPr>
-        <w:t xml:space="preserve">if not </w:t>
-      </w:r>
-      <w:proofErr w:type="spellStart"/>
-      <w:r>
-        <w:rPr>
-          <w:rFonts w:asciiTheme="majorBidi" w:hAnsiTheme="majorBidi" w:cstheme="majorBidi"/>
-        </w:rPr>
-        <w:t>valid_moves</w:t>
-      </w:r>
-      <w:proofErr w:type="spellEnd"/>
-      <w:r>
-        <w:rPr>
-          <w:rFonts w:asciiTheme="majorBidi" w:hAnsiTheme="majorBidi" w:cstheme="majorBidi"/>
-        </w:rPr>
-        <w:t>:</w:t>
-      </w:r>
-    </w:p>
-    <w:p>
-      <w:pPr>
-        <w:rPr>
-          <w:rFonts w:asciiTheme="majorBidi" w:hAnsiTheme="majorBidi" w:cstheme="majorBidi"/>
-        </w:rPr>
-      </w:pPr>
-      <w:r>
-        <w:rPr>
-          <w:rFonts w:asciiTheme="majorBidi" w:hAnsiTheme="majorBidi" w:cstheme="majorBidi"/>
-        </w:rPr>
-        <w:t xml:space="preserve">    return </w:t>
-      </w:r>
-      <w:proofErr w:type="spellStart"/>
-      <w:proofErr w:type="gramStart"/>
-      <w:r>
-        <w:rPr>
-          <w:rFonts w:asciiTheme="majorBidi" w:hAnsiTheme="majorBidi" w:cstheme="majorBidi"/>
-        </w:rPr>
-        <w:t>self.minimax</w:t>
-      </w:r>
-      <w:proofErr w:type="spellEnd"/>
-      <w:proofErr w:type="gramEnd"/>
-      <w:r>
-        <w:rPr>
-          <w:rFonts w:asciiTheme="majorBidi" w:hAnsiTheme="majorBidi" w:cstheme="majorBidi"/>
-        </w:rPr>
-        <w:t xml:space="preserve">(game, depth - 1, alpha, beta, not </w:t>
-      </w:r>
-      <w:proofErr w:type="spellStart"/>
-      <w:r>
-        <w:rPr>
-          <w:rFonts w:asciiTheme="majorBidi" w:hAnsiTheme="majorBidi" w:cstheme="majorBidi"/>
-        </w:rPr>
-        <w:t>maximizing_player</w:t>
-      </w:r>
-      <w:proofErr w:type="spellEnd"/>
-      <w:r>
-        <w:rPr>
-          <w:rFonts w:asciiTheme="majorBidi" w:hAnsiTheme="majorBidi" w:cstheme="majorBidi"/>
-        </w:rPr>
-        <w:t>)</w:t>
+        <w:t>if not valid_moves:</w:t>
+      </w:r>
+    </w:p>
+    <w:p>
+      <w:pPr>
+        <w:rPr>
+          <w:rFonts w:asciiTheme="majorBidi" w:hAnsiTheme="majorBidi" w:cstheme="majorBidi"/>
+        </w:rPr>
+      </w:pPr>
+      <w:r>
+        <w:rPr>
+          <w:rFonts w:asciiTheme="majorBidi" w:hAnsiTheme="majorBidi" w:cstheme="majorBidi"/>
+        </w:rPr>
+        <w:t xml:space="preserve">    return self.minimax(game, depth - 1, alpha, beta, not maximizing_player)</w:t>
       </w:r>
     </w:p>
     <w:p>
@@ -7916,21 +7188,7 @@
         <w:rPr>
           <w:rFonts w:asciiTheme="majorBidi" w:hAnsiTheme="majorBidi" w:cstheme="majorBidi"/>
         </w:rPr>
-        <w:t>Formula: Mobility</w:t>
-      </w:r>
-      <w:proofErr w:type="gramStart"/>
-      <w:r>
-        <w:rPr>
-          <w:rFonts w:asciiTheme="majorBidi" w:hAnsiTheme="majorBidi" w:cstheme="majorBidi"/>
-        </w:rPr>
-        <w:t>=(</w:t>
-      </w:r>
-      <w:proofErr w:type="gramEnd"/>
-      <w:r>
-        <w:rPr>
-          <w:rFonts w:asciiTheme="majorBidi" w:hAnsiTheme="majorBidi" w:cstheme="majorBidi"/>
-        </w:rPr>
-        <w:t>AI’s valid moves)−(Opponent’s valid moves)\text{Mobility} = (\text{AI's valid moves}) - (\text{Opponent's valid moves})Mobility=(AI’s valid moves)−(Opponent’s valid moves)</w:t>
+        <w:t>Formula: Mobility=(AI’s valid moves)−(Opponent’s valid moves)\text{Mobility} = (\text{AI's valid moves}) - (\text{Opponent's valid moves})Mobility=(AI’s valid moves)−(Opponent’s valid moves)</w:t>
       </w:r>
     </w:p>
     <w:p>
@@ -10503,6 +9761,1128 @@
         <w:t>:</w:t>
       </w:r>
     </w:p>
+    <w:tbl>
+      <w:tblPr>
+        <w:tblStyle w:val="ListTable6Colorful"/>
+        <w:tblW w:w="0" w:type="auto"/>
+        <w:jc w:val="center"/>
+        <w:tblLook w:val="04A0" w:firstRow="1" w:lastRow="0" w:firstColumn="1" w:lastColumn="0" w:noHBand="0" w:noVBand="1"/>
+      </w:tblPr>
+      <w:tblGrid>
+        <w:gridCol w:w="843"/>
+        <w:gridCol w:w="1723"/>
+        <w:gridCol w:w="1510"/>
+      </w:tblGrid>
+      <w:tr>
+        <w:trPr>
+          <w:cnfStyle w:val="100000000000" w:firstRow="1" w:lastRow="0" w:firstColumn="0" w:lastColumn="0" w:oddVBand="0" w:evenVBand="0" w:oddHBand="0" w:evenHBand="0" w:firstRowFirstColumn="0" w:firstRowLastColumn="0" w:lastRowFirstColumn="0" w:lastRowLastColumn="0"/>
+          <w:trHeight w:val="288"/>
+          <w:jc w:val="center"/>
+        </w:trPr>
+        <w:tc>
+          <w:tcPr>
+            <w:cnfStyle w:val="001000000000" w:firstRow="0" w:lastRow="0" w:firstColumn="1" w:lastColumn="0" w:oddVBand="0" w:evenVBand="0" w:oddHBand="0" w:evenHBand="0" w:firstRowFirstColumn="0" w:firstRowLastColumn="0" w:lastRowFirstColumn="0" w:lastRowLastColumn="0"/>
+            <w:tcW w:w="0" w:type="auto"/>
+            <w:hideMark/>
+          </w:tcPr>
+          <w:p>
+            <w:pPr>
+              <w:spacing w:after="160" w:line="278" w:lineRule="auto"/>
+              <w:rPr>
+                <w:rFonts w:asciiTheme="majorBidi" w:hAnsiTheme="majorBidi" w:cstheme="majorBidi"/>
+              </w:rPr>
+            </w:pPr>
+            <w:r>
+              <w:rPr>
+                <w:rFonts w:asciiTheme="majorBidi" w:hAnsiTheme="majorBidi" w:cstheme="majorBidi"/>
+              </w:rPr>
+              <w:t>Depth</w:t>
+            </w:r>
+          </w:p>
+        </w:tc>
+        <w:tc>
+          <w:tcPr>
+            <w:tcW w:w="0" w:type="auto"/>
+            <w:hideMark/>
+          </w:tcPr>
+          <w:p>
+            <w:pPr>
+              <w:spacing w:after="160" w:line="278" w:lineRule="auto"/>
+              <w:cnfStyle w:val="100000000000" w:firstRow="1" w:lastRow="0" w:firstColumn="0" w:lastColumn="0" w:oddVBand="0" w:evenVBand="0" w:oddHBand="0" w:evenHBand="0" w:firstRowFirstColumn="0" w:firstRowLastColumn="0" w:lastRowFirstColumn="0" w:lastRowLastColumn="0"/>
+              <w:rPr>
+                <w:rFonts w:asciiTheme="majorBidi" w:hAnsiTheme="majorBidi" w:cstheme="majorBidi"/>
+              </w:rPr>
+            </w:pPr>
+            <w:r>
+              <w:rPr>
+                <w:rFonts w:asciiTheme="majorBidi" w:hAnsiTheme="majorBidi" w:cstheme="majorBidi"/>
+              </w:rPr>
+              <w:t>Stage</w:t>
+            </w:r>
+          </w:p>
+        </w:tc>
+        <w:tc>
+          <w:tcPr>
+            <w:tcW w:w="0" w:type="auto"/>
+            <w:hideMark/>
+          </w:tcPr>
+          <w:p>
+            <w:pPr>
+              <w:spacing w:after="160" w:line="278" w:lineRule="auto"/>
+              <w:cnfStyle w:val="100000000000" w:firstRow="1" w:lastRow="0" w:firstColumn="0" w:lastColumn="0" w:oddVBand="0" w:evenVBand="0" w:oddHBand="0" w:evenHBand="0" w:firstRowFirstColumn="0" w:firstRowLastColumn="0" w:lastRowFirstColumn="0" w:lastRowLastColumn="0"/>
+              <w:rPr>
+                <w:rFonts w:asciiTheme="majorBidi" w:hAnsiTheme="majorBidi" w:cstheme="majorBidi"/>
+              </w:rPr>
+            </w:pPr>
+            <w:r>
+              <w:rPr>
+                <w:rFonts w:asciiTheme="majorBidi" w:hAnsiTheme="majorBidi" w:cstheme="majorBidi"/>
+              </w:rPr>
+              <w:t>Avg Time (s)</w:t>
+            </w:r>
+          </w:p>
+        </w:tc>
+      </w:tr>
+      <w:tr>
+        <w:trPr>
+          <w:cnfStyle w:val="000000100000" w:firstRow="0" w:lastRow="0" w:firstColumn="0" w:lastColumn="0" w:oddVBand="0" w:evenVBand="0" w:oddHBand="1" w:evenHBand="0" w:firstRowFirstColumn="0" w:firstRowLastColumn="0" w:lastRowFirstColumn="0" w:lastRowLastColumn="0"/>
+          <w:trHeight w:val="288"/>
+          <w:jc w:val="center"/>
+        </w:trPr>
+        <w:tc>
+          <w:tcPr>
+            <w:cnfStyle w:val="001000000000" w:firstRow="0" w:lastRow="0" w:firstColumn="1" w:lastColumn="0" w:oddVBand="0" w:evenVBand="0" w:oddHBand="0" w:evenHBand="0" w:firstRowFirstColumn="0" w:firstRowLastColumn="0" w:lastRowFirstColumn="0" w:lastRowLastColumn="0"/>
+            <w:tcW w:w="0" w:type="auto"/>
+            <w:hideMark/>
+          </w:tcPr>
+          <w:p>
+            <w:pPr>
+              <w:spacing w:after="160" w:line="278" w:lineRule="auto"/>
+              <w:rPr>
+                <w:rFonts w:asciiTheme="majorBidi" w:hAnsiTheme="majorBidi" w:cstheme="majorBidi"/>
+              </w:rPr>
+            </w:pPr>
+            <w:r>
+              <w:rPr>
+                <w:rFonts w:asciiTheme="majorBidi" w:hAnsiTheme="majorBidi" w:cstheme="majorBidi"/>
+              </w:rPr>
+              <w:t>1</w:t>
+            </w:r>
+          </w:p>
+        </w:tc>
+        <w:tc>
+          <w:tcPr>
+            <w:tcW w:w="0" w:type="auto"/>
+            <w:hideMark/>
+          </w:tcPr>
+          <w:p>
+            <w:pPr>
+              <w:spacing w:after="160" w:line="278" w:lineRule="auto"/>
+              <w:cnfStyle w:val="000000100000" w:firstRow="0" w:lastRow="0" w:firstColumn="0" w:lastColumn="0" w:oddVBand="0" w:evenVBand="0" w:oddHBand="1" w:evenHBand="0" w:firstRowFirstColumn="0" w:firstRowLastColumn="0" w:lastRowFirstColumn="0" w:lastRowLastColumn="0"/>
+              <w:rPr>
+                <w:rFonts w:asciiTheme="majorBidi" w:hAnsiTheme="majorBidi" w:cstheme="majorBidi"/>
+              </w:rPr>
+            </w:pPr>
+            <w:r>
+              <w:rPr>
+                <w:rFonts w:asciiTheme="majorBidi" w:hAnsiTheme="majorBidi" w:cstheme="majorBidi"/>
+              </w:rPr>
+              <w:t>Early/Midgame</w:t>
+            </w:r>
+          </w:p>
+        </w:tc>
+        <w:tc>
+          <w:tcPr>
+            <w:tcW w:w="0" w:type="auto"/>
+            <w:hideMark/>
+          </w:tcPr>
+          <w:p>
+            <w:pPr>
+              <w:spacing w:after="160" w:line="278" w:lineRule="auto"/>
+              <w:cnfStyle w:val="000000100000" w:firstRow="0" w:lastRow="0" w:firstColumn="0" w:lastColumn="0" w:oddVBand="0" w:evenVBand="0" w:oddHBand="1" w:evenHBand="0" w:firstRowFirstColumn="0" w:firstRowLastColumn="0" w:lastRowFirstColumn="0" w:lastRowLastColumn="0"/>
+              <w:rPr>
+                <w:rFonts w:asciiTheme="majorBidi" w:hAnsiTheme="majorBidi" w:cstheme="majorBidi"/>
+              </w:rPr>
+            </w:pPr>
+            <w:r>
+              <w:rPr>
+                <w:rFonts w:asciiTheme="majorBidi" w:hAnsiTheme="majorBidi" w:cstheme="majorBidi"/>
+              </w:rPr>
+              <w:t>0.003</w:t>
+            </w:r>
+          </w:p>
+        </w:tc>
+      </w:tr>
+      <w:tr>
+        <w:trPr>
+          <w:trHeight w:val="288"/>
+          <w:jc w:val="center"/>
+        </w:trPr>
+        <w:tc>
+          <w:tcPr>
+            <w:cnfStyle w:val="001000000000" w:firstRow="0" w:lastRow="0" w:firstColumn="1" w:lastColumn="0" w:oddVBand="0" w:evenVBand="0" w:oddHBand="0" w:evenHBand="0" w:firstRowFirstColumn="0" w:firstRowLastColumn="0" w:lastRowFirstColumn="0" w:lastRowLastColumn="0"/>
+            <w:tcW w:w="0" w:type="auto"/>
+            <w:hideMark/>
+          </w:tcPr>
+          <w:p>
+            <w:pPr>
+              <w:spacing w:after="160" w:line="278" w:lineRule="auto"/>
+              <w:rPr>
+                <w:rFonts w:asciiTheme="majorBidi" w:hAnsiTheme="majorBidi" w:cstheme="majorBidi"/>
+              </w:rPr>
+            </w:pPr>
+            <w:r>
+              <w:rPr>
+                <w:rFonts w:asciiTheme="majorBidi" w:hAnsiTheme="majorBidi" w:cstheme="majorBidi"/>
+              </w:rPr>
+              <w:t>2</w:t>
+            </w:r>
+          </w:p>
+        </w:tc>
+        <w:tc>
+          <w:tcPr>
+            <w:tcW w:w="0" w:type="auto"/>
+            <w:hideMark/>
+          </w:tcPr>
+          <w:p>
+            <w:pPr>
+              <w:spacing w:after="160" w:line="278" w:lineRule="auto"/>
+              <w:cnfStyle w:val="000000000000" w:firstRow="0" w:lastRow="0" w:firstColumn="0" w:lastColumn="0" w:oddVBand="0" w:evenVBand="0" w:oddHBand="0" w:evenHBand="0" w:firstRowFirstColumn="0" w:firstRowLastColumn="0" w:lastRowFirstColumn="0" w:lastRowLastColumn="0"/>
+              <w:rPr>
+                <w:rFonts w:asciiTheme="majorBidi" w:hAnsiTheme="majorBidi" w:cstheme="majorBidi"/>
+              </w:rPr>
+            </w:pPr>
+            <w:r>
+              <w:rPr>
+                <w:rFonts w:asciiTheme="majorBidi" w:hAnsiTheme="majorBidi" w:cstheme="majorBidi"/>
+              </w:rPr>
+              <w:t>Early/Midgame</w:t>
+            </w:r>
+          </w:p>
+        </w:tc>
+        <w:tc>
+          <w:tcPr>
+            <w:tcW w:w="0" w:type="auto"/>
+            <w:hideMark/>
+          </w:tcPr>
+          <w:p>
+            <w:pPr>
+              <w:spacing w:after="160" w:line="278" w:lineRule="auto"/>
+              <w:cnfStyle w:val="000000000000" w:firstRow="0" w:lastRow="0" w:firstColumn="0" w:lastColumn="0" w:oddVBand="0" w:evenVBand="0" w:oddHBand="0" w:evenHBand="0" w:firstRowFirstColumn="0" w:firstRowLastColumn="0" w:lastRowFirstColumn="0" w:lastRowLastColumn="0"/>
+              <w:rPr>
+                <w:rFonts w:asciiTheme="majorBidi" w:hAnsiTheme="majorBidi" w:cstheme="majorBidi"/>
+              </w:rPr>
+            </w:pPr>
+            <w:r>
+              <w:rPr>
+                <w:rFonts w:asciiTheme="majorBidi" w:hAnsiTheme="majorBidi" w:cstheme="majorBidi"/>
+              </w:rPr>
+              <w:t>0.007</w:t>
+            </w:r>
+          </w:p>
+        </w:tc>
+      </w:tr>
+      <w:tr>
+        <w:trPr>
+          <w:cnfStyle w:val="000000100000" w:firstRow="0" w:lastRow="0" w:firstColumn="0" w:lastColumn="0" w:oddVBand="0" w:evenVBand="0" w:oddHBand="1" w:evenHBand="0" w:firstRowFirstColumn="0" w:firstRowLastColumn="0" w:lastRowFirstColumn="0" w:lastRowLastColumn="0"/>
+          <w:trHeight w:val="288"/>
+          <w:jc w:val="center"/>
+        </w:trPr>
+        <w:tc>
+          <w:tcPr>
+            <w:cnfStyle w:val="001000000000" w:firstRow="0" w:lastRow="0" w:firstColumn="1" w:lastColumn="0" w:oddVBand="0" w:evenVBand="0" w:oddHBand="0" w:evenHBand="0" w:firstRowFirstColumn="0" w:firstRowLastColumn="0" w:lastRowFirstColumn="0" w:lastRowLastColumn="0"/>
+            <w:tcW w:w="0" w:type="auto"/>
+            <w:hideMark/>
+          </w:tcPr>
+          <w:p>
+            <w:pPr>
+              <w:spacing w:after="160" w:line="278" w:lineRule="auto"/>
+              <w:rPr>
+                <w:rFonts w:asciiTheme="majorBidi" w:hAnsiTheme="majorBidi" w:cstheme="majorBidi"/>
+              </w:rPr>
+            </w:pPr>
+            <w:r>
+              <w:rPr>
+                <w:rFonts w:asciiTheme="majorBidi" w:hAnsiTheme="majorBidi" w:cstheme="majorBidi"/>
+              </w:rPr>
+              <w:t>3</w:t>
+            </w:r>
+          </w:p>
+        </w:tc>
+        <w:tc>
+          <w:tcPr>
+            <w:tcW w:w="0" w:type="auto"/>
+            <w:hideMark/>
+          </w:tcPr>
+          <w:p>
+            <w:pPr>
+              <w:spacing w:after="160" w:line="278" w:lineRule="auto"/>
+              <w:cnfStyle w:val="000000100000" w:firstRow="0" w:lastRow="0" w:firstColumn="0" w:lastColumn="0" w:oddVBand="0" w:evenVBand="0" w:oddHBand="1" w:evenHBand="0" w:firstRowFirstColumn="0" w:firstRowLastColumn="0" w:lastRowFirstColumn="0" w:lastRowLastColumn="0"/>
+              <w:rPr>
+                <w:rFonts w:asciiTheme="majorBidi" w:hAnsiTheme="majorBidi" w:cstheme="majorBidi"/>
+              </w:rPr>
+            </w:pPr>
+            <w:r>
+              <w:rPr>
+                <w:rFonts w:asciiTheme="majorBidi" w:hAnsiTheme="majorBidi" w:cstheme="majorBidi"/>
+              </w:rPr>
+              <w:t>Early/Midgame</w:t>
+            </w:r>
+          </w:p>
+        </w:tc>
+        <w:tc>
+          <w:tcPr>
+            <w:tcW w:w="0" w:type="auto"/>
+            <w:hideMark/>
+          </w:tcPr>
+          <w:p>
+            <w:pPr>
+              <w:spacing w:after="160" w:line="278" w:lineRule="auto"/>
+              <w:cnfStyle w:val="000000100000" w:firstRow="0" w:lastRow="0" w:firstColumn="0" w:lastColumn="0" w:oddVBand="0" w:evenVBand="0" w:oddHBand="1" w:evenHBand="0" w:firstRowFirstColumn="0" w:firstRowLastColumn="0" w:lastRowFirstColumn="0" w:lastRowLastColumn="0"/>
+              <w:rPr>
+                <w:rFonts w:asciiTheme="majorBidi" w:hAnsiTheme="majorBidi" w:cstheme="majorBidi"/>
+              </w:rPr>
+            </w:pPr>
+            <w:r>
+              <w:rPr>
+                <w:rFonts w:asciiTheme="majorBidi" w:hAnsiTheme="majorBidi" w:cstheme="majorBidi"/>
+              </w:rPr>
+              <w:t>0.020</w:t>
+            </w:r>
+          </w:p>
+        </w:tc>
+      </w:tr>
+      <w:tr>
+        <w:trPr>
+          <w:trHeight w:val="288"/>
+          <w:jc w:val="center"/>
+        </w:trPr>
+        <w:tc>
+          <w:tcPr>
+            <w:cnfStyle w:val="001000000000" w:firstRow="0" w:lastRow="0" w:firstColumn="1" w:lastColumn="0" w:oddVBand="0" w:evenVBand="0" w:oddHBand="0" w:evenHBand="0" w:firstRowFirstColumn="0" w:firstRowLastColumn="0" w:lastRowFirstColumn="0" w:lastRowLastColumn="0"/>
+            <w:tcW w:w="0" w:type="auto"/>
+            <w:hideMark/>
+          </w:tcPr>
+          <w:p>
+            <w:pPr>
+              <w:spacing w:after="160" w:line="278" w:lineRule="auto"/>
+              <w:rPr>
+                <w:rFonts w:asciiTheme="majorBidi" w:hAnsiTheme="majorBidi" w:cstheme="majorBidi"/>
+              </w:rPr>
+            </w:pPr>
+            <w:r>
+              <w:rPr>
+                <w:rFonts w:asciiTheme="majorBidi" w:hAnsiTheme="majorBidi" w:cstheme="majorBidi"/>
+              </w:rPr>
+              <w:t>4</w:t>
+            </w:r>
+          </w:p>
+        </w:tc>
+        <w:tc>
+          <w:tcPr>
+            <w:tcW w:w="0" w:type="auto"/>
+            <w:hideMark/>
+          </w:tcPr>
+          <w:p>
+            <w:pPr>
+              <w:spacing w:after="160" w:line="278" w:lineRule="auto"/>
+              <w:cnfStyle w:val="000000000000" w:firstRow="0" w:lastRow="0" w:firstColumn="0" w:lastColumn="0" w:oddVBand="0" w:evenVBand="0" w:oddHBand="0" w:evenHBand="0" w:firstRowFirstColumn="0" w:firstRowLastColumn="0" w:lastRowFirstColumn="0" w:lastRowLastColumn="0"/>
+              <w:rPr>
+                <w:rFonts w:asciiTheme="majorBidi" w:hAnsiTheme="majorBidi" w:cstheme="majorBidi"/>
+              </w:rPr>
+            </w:pPr>
+            <w:r>
+              <w:rPr>
+                <w:rFonts w:asciiTheme="majorBidi" w:hAnsiTheme="majorBidi" w:cstheme="majorBidi"/>
+              </w:rPr>
+              <w:t>Early/Midgame</w:t>
+            </w:r>
+          </w:p>
+        </w:tc>
+        <w:tc>
+          <w:tcPr>
+            <w:tcW w:w="0" w:type="auto"/>
+            <w:hideMark/>
+          </w:tcPr>
+          <w:p>
+            <w:pPr>
+              <w:spacing w:after="160" w:line="278" w:lineRule="auto"/>
+              <w:cnfStyle w:val="000000000000" w:firstRow="0" w:lastRow="0" w:firstColumn="0" w:lastColumn="0" w:oddVBand="0" w:evenVBand="0" w:oddHBand="0" w:evenHBand="0" w:firstRowFirstColumn="0" w:firstRowLastColumn="0" w:lastRowFirstColumn="0" w:lastRowLastColumn="0"/>
+              <w:rPr>
+                <w:rFonts w:asciiTheme="majorBidi" w:hAnsiTheme="majorBidi" w:cstheme="majorBidi"/>
+              </w:rPr>
+            </w:pPr>
+            <w:r>
+              <w:rPr>
+                <w:rFonts w:asciiTheme="majorBidi" w:hAnsiTheme="majorBidi" w:cstheme="majorBidi"/>
+              </w:rPr>
+              <w:t>0.067</w:t>
+            </w:r>
+          </w:p>
+        </w:tc>
+      </w:tr>
+      <w:tr>
+        <w:trPr>
+          <w:cnfStyle w:val="000000100000" w:firstRow="0" w:lastRow="0" w:firstColumn="0" w:lastColumn="0" w:oddVBand="0" w:evenVBand="0" w:oddHBand="1" w:evenHBand="0" w:firstRowFirstColumn="0" w:firstRowLastColumn="0" w:lastRowFirstColumn="0" w:lastRowLastColumn="0"/>
+          <w:trHeight w:val="288"/>
+          <w:jc w:val="center"/>
+        </w:trPr>
+        <w:tc>
+          <w:tcPr>
+            <w:cnfStyle w:val="001000000000" w:firstRow="0" w:lastRow="0" w:firstColumn="1" w:lastColumn="0" w:oddVBand="0" w:evenVBand="0" w:oddHBand="0" w:evenHBand="0" w:firstRowFirstColumn="0" w:firstRowLastColumn="0" w:lastRowFirstColumn="0" w:lastRowLastColumn="0"/>
+            <w:tcW w:w="0" w:type="auto"/>
+            <w:hideMark/>
+          </w:tcPr>
+          <w:p>
+            <w:pPr>
+              <w:spacing w:after="160" w:line="278" w:lineRule="auto"/>
+              <w:rPr>
+                <w:rFonts w:asciiTheme="majorBidi" w:hAnsiTheme="majorBidi" w:cstheme="majorBidi"/>
+              </w:rPr>
+            </w:pPr>
+            <w:r>
+              <w:rPr>
+                <w:rFonts w:asciiTheme="majorBidi" w:hAnsiTheme="majorBidi" w:cstheme="majorBidi"/>
+              </w:rPr>
+              <w:t>5</w:t>
+            </w:r>
+          </w:p>
+        </w:tc>
+        <w:tc>
+          <w:tcPr>
+            <w:tcW w:w="0" w:type="auto"/>
+            <w:hideMark/>
+          </w:tcPr>
+          <w:p>
+            <w:pPr>
+              <w:spacing w:after="160" w:line="278" w:lineRule="auto"/>
+              <w:cnfStyle w:val="000000100000" w:firstRow="0" w:lastRow="0" w:firstColumn="0" w:lastColumn="0" w:oddVBand="0" w:evenVBand="0" w:oddHBand="1" w:evenHBand="0" w:firstRowFirstColumn="0" w:firstRowLastColumn="0" w:lastRowFirstColumn="0" w:lastRowLastColumn="0"/>
+              <w:rPr>
+                <w:rFonts w:asciiTheme="majorBidi" w:hAnsiTheme="majorBidi" w:cstheme="majorBidi"/>
+              </w:rPr>
+            </w:pPr>
+            <w:r>
+              <w:rPr>
+                <w:rFonts w:asciiTheme="majorBidi" w:hAnsiTheme="majorBidi" w:cstheme="majorBidi"/>
+              </w:rPr>
+              <w:t>Early game</w:t>
+            </w:r>
+          </w:p>
+        </w:tc>
+        <w:tc>
+          <w:tcPr>
+            <w:tcW w:w="0" w:type="auto"/>
+            <w:hideMark/>
+          </w:tcPr>
+          <w:p>
+            <w:pPr>
+              <w:spacing w:after="160" w:line="278" w:lineRule="auto"/>
+              <w:cnfStyle w:val="000000100000" w:firstRow="0" w:lastRow="0" w:firstColumn="0" w:lastColumn="0" w:oddVBand="0" w:evenVBand="0" w:oddHBand="1" w:evenHBand="0" w:firstRowFirstColumn="0" w:firstRowLastColumn="0" w:lastRowFirstColumn="0" w:lastRowLastColumn="0"/>
+              <w:rPr>
+                <w:rFonts w:asciiTheme="majorBidi" w:hAnsiTheme="majorBidi" w:cstheme="majorBidi"/>
+              </w:rPr>
+            </w:pPr>
+            <w:r>
+              <w:rPr>
+                <w:rFonts w:asciiTheme="majorBidi" w:hAnsiTheme="majorBidi" w:cstheme="majorBidi"/>
+              </w:rPr>
+              <w:t>0.240</w:t>
+            </w:r>
+          </w:p>
+        </w:tc>
+      </w:tr>
+      <w:tr>
+        <w:trPr>
+          <w:trHeight w:val="288"/>
+          <w:jc w:val="center"/>
+        </w:trPr>
+        <w:tc>
+          <w:tcPr>
+            <w:cnfStyle w:val="001000000000" w:firstRow="0" w:lastRow="0" w:firstColumn="1" w:lastColumn="0" w:oddVBand="0" w:evenVBand="0" w:oddHBand="0" w:evenHBand="0" w:firstRowFirstColumn="0" w:firstRowLastColumn="0" w:lastRowFirstColumn="0" w:lastRowLastColumn="0"/>
+            <w:tcW w:w="0" w:type="auto"/>
+            <w:hideMark/>
+          </w:tcPr>
+          <w:p>
+            <w:pPr>
+              <w:spacing w:after="160" w:line="278" w:lineRule="auto"/>
+              <w:rPr>
+                <w:rFonts w:asciiTheme="majorBidi" w:hAnsiTheme="majorBidi" w:cstheme="majorBidi"/>
+              </w:rPr>
+            </w:pPr>
+            <w:r>
+              <w:rPr>
+                <w:rFonts w:asciiTheme="majorBidi" w:hAnsiTheme="majorBidi" w:cstheme="majorBidi"/>
+              </w:rPr>
+              <w:t>6</w:t>
+            </w:r>
+          </w:p>
+        </w:tc>
+        <w:tc>
+          <w:tcPr>
+            <w:tcW w:w="0" w:type="auto"/>
+            <w:hideMark/>
+          </w:tcPr>
+          <w:p>
+            <w:pPr>
+              <w:spacing w:after="160" w:line="278" w:lineRule="auto"/>
+              <w:cnfStyle w:val="000000000000" w:firstRow="0" w:lastRow="0" w:firstColumn="0" w:lastColumn="0" w:oddVBand="0" w:evenVBand="0" w:oddHBand="0" w:evenHBand="0" w:firstRowFirstColumn="0" w:firstRowLastColumn="0" w:lastRowFirstColumn="0" w:lastRowLastColumn="0"/>
+              <w:rPr>
+                <w:rFonts w:asciiTheme="majorBidi" w:hAnsiTheme="majorBidi" w:cstheme="majorBidi"/>
+              </w:rPr>
+            </w:pPr>
+            <w:r>
+              <w:rPr>
+                <w:rFonts w:asciiTheme="majorBidi" w:hAnsiTheme="majorBidi" w:cstheme="majorBidi"/>
+              </w:rPr>
+              <w:t xml:space="preserve">Early </w:t>
+            </w:r>
+            <w:r>
+              <w:rPr>
+                <w:rFonts w:asciiTheme="majorBidi" w:hAnsiTheme="majorBidi" w:cstheme="majorBidi"/>
+              </w:rPr>
+              <w:t>game</w:t>
+            </w:r>
+          </w:p>
+        </w:tc>
+        <w:tc>
+          <w:tcPr>
+            <w:tcW w:w="0" w:type="auto"/>
+            <w:hideMark/>
+          </w:tcPr>
+          <w:p>
+            <w:pPr>
+              <w:spacing w:after="160" w:line="278" w:lineRule="auto"/>
+              <w:cnfStyle w:val="000000000000" w:firstRow="0" w:lastRow="0" w:firstColumn="0" w:lastColumn="0" w:oddVBand="0" w:evenVBand="0" w:oddHBand="0" w:evenHBand="0" w:firstRowFirstColumn="0" w:firstRowLastColumn="0" w:lastRowFirstColumn="0" w:lastRowLastColumn="0"/>
+              <w:rPr>
+                <w:rFonts w:asciiTheme="majorBidi" w:hAnsiTheme="majorBidi" w:cstheme="majorBidi"/>
+              </w:rPr>
+            </w:pPr>
+            <w:r>
+              <w:rPr>
+                <w:rFonts w:asciiTheme="majorBidi" w:hAnsiTheme="majorBidi" w:cstheme="majorBidi"/>
+              </w:rPr>
+              <w:t>0.847</w:t>
+            </w:r>
+          </w:p>
+        </w:tc>
+      </w:tr>
+      <w:tr>
+        <w:trPr>
+          <w:cnfStyle w:val="000000100000" w:firstRow="0" w:lastRow="0" w:firstColumn="0" w:lastColumn="0" w:oddVBand="0" w:evenVBand="0" w:oddHBand="1" w:evenHBand="0" w:firstRowFirstColumn="0" w:firstRowLastColumn="0" w:lastRowFirstColumn="0" w:lastRowLastColumn="0"/>
+          <w:trHeight w:val="288"/>
+          <w:jc w:val="center"/>
+        </w:trPr>
+        <w:tc>
+          <w:tcPr>
+            <w:cnfStyle w:val="001000000000" w:firstRow="0" w:lastRow="0" w:firstColumn="1" w:lastColumn="0" w:oddVBand="0" w:evenVBand="0" w:oddHBand="0" w:evenHBand="0" w:firstRowFirstColumn="0" w:firstRowLastColumn="0" w:lastRowFirstColumn="0" w:lastRowLastColumn="0"/>
+            <w:tcW w:w="0" w:type="auto"/>
+            <w:hideMark/>
+          </w:tcPr>
+          <w:p>
+            <w:pPr>
+              <w:spacing w:after="160" w:line="278" w:lineRule="auto"/>
+              <w:rPr>
+                <w:rFonts w:asciiTheme="majorBidi" w:hAnsiTheme="majorBidi" w:cstheme="majorBidi"/>
+              </w:rPr>
+            </w:pPr>
+            <w:r>
+              <w:rPr>
+                <w:rFonts w:asciiTheme="majorBidi" w:hAnsiTheme="majorBidi" w:cstheme="majorBidi"/>
+              </w:rPr>
+              <w:t>7</w:t>
+            </w:r>
+          </w:p>
+        </w:tc>
+        <w:tc>
+          <w:tcPr>
+            <w:tcW w:w="0" w:type="auto"/>
+            <w:hideMark/>
+          </w:tcPr>
+          <w:p>
+            <w:pPr>
+              <w:spacing w:after="160" w:line="278" w:lineRule="auto"/>
+              <w:cnfStyle w:val="000000100000" w:firstRow="0" w:lastRow="0" w:firstColumn="0" w:lastColumn="0" w:oddVBand="0" w:evenVBand="0" w:oddHBand="1" w:evenHBand="0" w:firstRowFirstColumn="0" w:firstRowLastColumn="0" w:lastRowFirstColumn="0" w:lastRowLastColumn="0"/>
+              <w:rPr>
+                <w:rFonts w:asciiTheme="majorBidi" w:hAnsiTheme="majorBidi" w:cstheme="majorBidi"/>
+              </w:rPr>
+            </w:pPr>
+            <w:r>
+              <w:rPr>
+                <w:rFonts w:asciiTheme="majorBidi" w:hAnsiTheme="majorBidi" w:cstheme="majorBidi"/>
+              </w:rPr>
+              <w:t xml:space="preserve">Early </w:t>
+            </w:r>
+            <w:r>
+              <w:rPr>
+                <w:rFonts w:asciiTheme="majorBidi" w:hAnsiTheme="majorBidi" w:cstheme="majorBidi"/>
+              </w:rPr>
+              <w:t>game</w:t>
+            </w:r>
+          </w:p>
+        </w:tc>
+        <w:tc>
+          <w:tcPr>
+            <w:tcW w:w="0" w:type="auto"/>
+            <w:hideMark/>
+          </w:tcPr>
+          <w:p>
+            <w:pPr>
+              <w:spacing w:after="160" w:line="278" w:lineRule="auto"/>
+              <w:cnfStyle w:val="000000100000" w:firstRow="0" w:lastRow="0" w:firstColumn="0" w:lastColumn="0" w:oddVBand="0" w:evenVBand="0" w:oddHBand="1" w:evenHBand="0" w:firstRowFirstColumn="0" w:firstRowLastColumn="0" w:lastRowFirstColumn="0" w:lastRowLastColumn="0"/>
+              <w:rPr>
+                <w:rFonts w:asciiTheme="majorBidi" w:hAnsiTheme="majorBidi" w:cstheme="majorBidi"/>
+              </w:rPr>
+            </w:pPr>
+            <w:r>
+              <w:rPr>
+                <w:rFonts w:asciiTheme="majorBidi" w:hAnsiTheme="majorBidi" w:cstheme="majorBidi"/>
+              </w:rPr>
+              <w:t>3.087</w:t>
+            </w:r>
+          </w:p>
+        </w:tc>
+      </w:tr>
+      <w:tr>
+        <w:trPr>
+          <w:trHeight w:val="288"/>
+          <w:jc w:val="center"/>
+        </w:trPr>
+        <w:tc>
+          <w:tcPr>
+            <w:cnfStyle w:val="001000000000" w:firstRow="0" w:lastRow="0" w:firstColumn="1" w:lastColumn="0" w:oddVBand="0" w:evenVBand="0" w:oddHBand="0" w:evenHBand="0" w:firstRowFirstColumn="0" w:firstRowLastColumn="0" w:lastRowFirstColumn="0" w:lastRowLastColumn="0"/>
+            <w:tcW w:w="0" w:type="auto"/>
+            <w:hideMark/>
+          </w:tcPr>
+          <w:p>
+            <w:pPr>
+              <w:spacing w:after="160" w:line="278" w:lineRule="auto"/>
+              <w:rPr>
+                <w:rFonts w:asciiTheme="majorBidi" w:hAnsiTheme="majorBidi" w:cstheme="majorBidi"/>
+              </w:rPr>
+            </w:pPr>
+            <w:r>
+              <w:rPr>
+                <w:rFonts w:asciiTheme="majorBidi" w:hAnsiTheme="majorBidi" w:cstheme="majorBidi"/>
+              </w:rPr>
+              <w:t>8</w:t>
+            </w:r>
+          </w:p>
+        </w:tc>
+        <w:tc>
+          <w:tcPr>
+            <w:tcW w:w="0" w:type="auto"/>
+            <w:hideMark/>
+          </w:tcPr>
+          <w:p>
+            <w:pPr>
+              <w:spacing w:after="160" w:line="278" w:lineRule="auto"/>
+              <w:cnfStyle w:val="000000000000" w:firstRow="0" w:lastRow="0" w:firstColumn="0" w:lastColumn="0" w:oddVBand="0" w:evenVBand="0" w:oddHBand="0" w:evenHBand="0" w:firstRowFirstColumn="0" w:firstRowLastColumn="0" w:lastRowFirstColumn="0" w:lastRowLastColumn="0"/>
+              <w:rPr>
+                <w:rFonts w:asciiTheme="majorBidi" w:hAnsiTheme="majorBidi" w:cstheme="majorBidi"/>
+              </w:rPr>
+            </w:pPr>
+            <w:r>
+              <w:rPr>
+                <w:rFonts w:asciiTheme="majorBidi" w:hAnsiTheme="majorBidi" w:cstheme="majorBidi"/>
+              </w:rPr>
+              <w:t>Early</w:t>
+            </w:r>
+            <w:r>
+              <w:rPr>
+                <w:rFonts w:asciiTheme="majorBidi" w:hAnsiTheme="majorBidi" w:cstheme="majorBidi"/>
+              </w:rPr>
+              <w:t xml:space="preserve"> game</w:t>
+            </w:r>
+          </w:p>
+        </w:tc>
+        <w:tc>
+          <w:tcPr>
+            <w:tcW w:w="0" w:type="auto"/>
+            <w:hideMark/>
+          </w:tcPr>
+          <w:p>
+            <w:pPr>
+              <w:spacing w:after="160" w:line="278" w:lineRule="auto"/>
+              <w:cnfStyle w:val="000000000000" w:firstRow="0" w:lastRow="0" w:firstColumn="0" w:lastColumn="0" w:oddVBand="0" w:evenVBand="0" w:oddHBand="0" w:evenHBand="0" w:firstRowFirstColumn="0" w:firstRowLastColumn="0" w:lastRowFirstColumn="0" w:lastRowLastColumn="0"/>
+              <w:rPr>
+                <w:rFonts w:asciiTheme="majorBidi" w:hAnsiTheme="majorBidi" w:cstheme="majorBidi"/>
+              </w:rPr>
+            </w:pPr>
+            <w:r>
+              <w:rPr>
+                <w:rFonts w:asciiTheme="majorBidi" w:hAnsiTheme="majorBidi" w:cstheme="majorBidi"/>
+              </w:rPr>
+              <w:t>9.930</w:t>
+            </w:r>
+          </w:p>
+        </w:tc>
+      </w:tr>
+      <w:tr>
+        <w:trPr>
+          <w:cnfStyle w:val="000000100000" w:firstRow="0" w:lastRow="0" w:firstColumn="0" w:lastColumn="0" w:oddVBand="0" w:evenVBand="0" w:oddHBand="1" w:evenHBand="0" w:firstRowFirstColumn="0" w:firstRowLastColumn="0" w:lastRowFirstColumn="0" w:lastRowLastColumn="0"/>
+          <w:trHeight w:val="288"/>
+          <w:jc w:val="center"/>
+        </w:trPr>
+        <w:tc>
+          <w:tcPr>
+            <w:cnfStyle w:val="001000000000" w:firstRow="0" w:lastRow="0" w:firstColumn="1" w:lastColumn="0" w:oddVBand="0" w:evenVBand="0" w:oddHBand="0" w:evenHBand="0" w:firstRowFirstColumn="0" w:firstRowLastColumn="0" w:lastRowFirstColumn="0" w:lastRowLastColumn="0"/>
+            <w:tcW w:w="0" w:type="auto"/>
+            <w:hideMark/>
+          </w:tcPr>
+          <w:p>
+            <w:pPr>
+              <w:spacing w:after="160" w:line="278" w:lineRule="auto"/>
+              <w:rPr>
+                <w:rFonts w:asciiTheme="majorBidi" w:hAnsiTheme="majorBidi" w:cstheme="majorBidi"/>
+              </w:rPr>
+            </w:pPr>
+            <w:r>
+              <w:rPr>
+                <w:rFonts w:asciiTheme="majorBidi" w:hAnsiTheme="majorBidi" w:cstheme="majorBidi"/>
+              </w:rPr>
+              <w:t>9</w:t>
+            </w:r>
+          </w:p>
+        </w:tc>
+        <w:tc>
+          <w:tcPr>
+            <w:tcW w:w="0" w:type="auto"/>
+            <w:hideMark/>
+          </w:tcPr>
+          <w:p>
+            <w:pPr>
+              <w:spacing w:after="160" w:line="278" w:lineRule="auto"/>
+              <w:cnfStyle w:val="000000100000" w:firstRow="0" w:lastRow="0" w:firstColumn="0" w:lastColumn="0" w:oddVBand="0" w:evenVBand="0" w:oddHBand="1" w:evenHBand="0" w:firstRowFirstColumn="0" w:firstRowLastColumn="0" w:lastRowFirstColumn="0" w:lastRowLastColumn="0"/>
+              <w:rPr>
+                <w:rFonts w:asciiTheme="majorBidi" w:hAnsiTheme="majorBidi" w:cstheme="majorBidi"/>
+              </w:rPr>
+            </w:pPr>
+            <w:r>
+              <w:rPr>
+                <w:rFonts w:asciiTheme="majorBidi" w:hAnsiTheme="majorBidi" w:cstheme="majorBidi"/>
+              </w:rPr>
+              <w:t>Earl</w:t>
+            </w:r>
+            <w:r>
+              <w:rPr>
+                <w:rFonts w:asciiTheme="majorBidi" w:hAnsiTheme="majorBidi" w:cstheme="majorBidi"/>
+              </w:rPr>
+              <w:t xml:space="preserve">y </w:t>
+            </w:r>
+            <w:r>
+              <w:rPr>
+                <w:rFonts w:asciiTheme="majorBidi" w:hAnsiTheme="majorBidi" w:cstheme="majorBidi"/>
+              </w:rPr>
+              <w:t>game</w:t>
+            </w:r>
+          </w:p>
+        </w:tc>
+        <w:tc>
+          <w:tcPr>
+            <w:tcW w:w="0" w:type="auto"/>
+            <w:hideMark/>
+          </w:tcPr>
+          <w:p>
+            <w:pPr>
+              <w:spacing w:after="160" w:line="278" w:lineRule="auto"/>
+              <w:cnfStyle w:val="000000100000" w:firstRow="0" w:lastRow="0" w:firstColumn="0" w:lastColumn="0" w:oddVBand="0" w:evenVBand="0" w:oddHBand="1" w:evenHBand="0" w:firstRowFirstColumn="0" w:firstRowLastColumn="0" w:lastRowFirstColumn="0" w:lastRowLastColumn="0"/>
+              <w:rPr>
+                <w:rFonts w:asciiTheme="majorBidi" w:hAnsiTheme="majorBidi" w:cstheme="majorBidi"/>
+              </w:rPr>
+            </w:pPr>
+            <w:r>
+              <w:rPr>
+                <w:rFonts w:asciiTheme="majorBidi" w:hAnsiTheme="majorBidi" w:cstheme="majorBidi"/>
+              </w:rPr>
+              <w:t>40.470</w:t>
+            </w:r>
+          </w:p>
+        </w:tc>
+      </w:tr>
+      <w:tr>
+        <w:trPr>
+          <w:trHeight w:val="288"/>
+          <w:jc w:val="center"/>
+        </w:trPr>
+        <w:tc>
+          <w:tcPr>
+            <w:cnfStyle w:val="001000000000" w:firstRow="0" w:lastRow="0" w:firstColumn="1" w:lastColumn="0" w:oddVBand="0" w:evenVBand="0" w:oddHBand="0" w:evenHBand="0" w:firstRowFirstColumn="0" w:firstRowLastColumn="0" w:lastRowFirstColumn="0" w:lastRowLastColumn="0"/>
+            <w:tcW w:w="0" w:type="auto"/>
+            <w:hideMark/>
+          </w:tcPr>
+          <w:p>
+            <w:pPr>
+              <w:spacing w:after="160" w:line="278" w:lineRule="auto"/>
+              <w:rPr>
+                <w:rFonts w:asciiTheme="majorBidi" w:hAnsiTheme="majorBidi" w:cstheme="majorBidi"/>
+              </w:rPr>
+            </w:pPr>
+            <w:r>
+              <w:rPr>
+                <w:rFonts w:asciiTheme="majorBidi" w:hAnsiTheme="majorBidi" w:cstheme="majorBidi"/>
+              </w:rPr>
+              <w:t>10</w:t>
+            </w:r>
+          </w:p>
+        </w:tc>
+        <w:tc>
+          <w:tcPr>
+            <w:tcW w:w="0" w:type="auto"/>
+            <w:hideMark/>
+          </w:tcPr>
+          <w:p>
+            <w:pPr>
+              <w:spacing w:after="160" w:line="278" w:lineRule="auto"/>
+              <w:cnfStyle w:val="000000000000" w:firstRow="0" w:lastRow="0" w:firstColumn="0" w:lastColumn="0" w:oddVBand="0" w:evenVBand="0" w:oddHBand="0" w:evenHBand="0" w:firstRowFirstColumn="0" w:firstRowLastColumn="0" w:lastRowFirstColumn="0" w:lastRowLastColumn="0"/>
+              <w:rPr>
+                <w:rFonts w:asciiTheme="majorBidi" w:hAnsiTheme="majorBidi" w:cstheme="majorBidi"/>
+              </w:rPr>
+            </w:pPr>
+            <w:r>
+              <w:rPr>
+                <w:rFonts w:asciiTheme="majorBidi" w:hAnsiTheme="majorBidi" w:cstheme="majorBidi"/>
+              </w:rPr>
+              <w:t>Early</w:t>
+            </w:r>
+            <w:r>
+              <w:rPr>
+                <w:rFonts w:asciiTheme="majorBidi" w:hAnsiTheme="majorBidi" w:cstheme="majorBidi"/>
+              </w:rPr>
+              <w:t xml:space="preserve"> </w:t>
+            </w:r>
+            <w:r>
+              <w:rPr>
+                <w:rFonts w:asciiTheme="majorBidi" w:hAnsiTheme="majorBidi" w:cstheme="majorBidi"/>
+              </w:rPr>
+              <w:t>game</w:t>
+            </w:r>
+          </w:p>
+        </w:tc>
+        <w:tc>
+          <w:tcPr>
+            <w:tcW w:w="0" w:type="auto"/>
+            <w:hideMark/>
+          </w:tcPr>
+          <w:p>
+            <w:pPr>
+              <w:spacing w:after="160" w:line="278" w:lineRule="auto"/>
+              <w:cnfStyle w:val="000000000000" w:firstRow="0" w:lastRow="0" w:firstColumn="0" w:lastColumn="0" w:oddVBand="0" w:evenVBand="0" w:oddHBand="0" w:evenHBand="0" w:firstRowFirstColumn="0" w:firstRowLastColumn="0" w:lastRowFirstColumn="0" w:lastRowLastColumn="0"/>
+              <w:rPr>
+                <w:rFonts w:asciiTheme="majorBidi" w:hAnsiTheme="majorBidi" w:cstheme="majorBidi"/>
+              </w:rPr>
+            </w:pPr>
+            <w:r>
+              <w:rPr>
+                <w:rFonts w:asciiTheme="majorBidi" w:hAnsiTheme="majorBidi" w:cstheme="majorBidi"/>
+              </w:rPr>
+              <w:t>136.363</w:t>
+            </w:r>
+          </w:p>
+        </w:tc>
+      </w:tr>
+    </w:tbl>
+    <w:p>
+      <w:pPr>
+        <w:rPr>
+          <w:rFonts w:asciiTheme="majorBidi" w:hAnsiTheme="majorBidi" w:cstheme="majorBidi"/>
+        </w:rPr>
+      </w:pPr>
+      <w:r>
+        <w:rPr>
+          <w:rFonts w:asciiTheme="majorBidi" w:hAnsiTheme="majorBidi" w:cstheme="majorBidi"/>
+        </w:rPr>
+        <w:t>The performance analysis of the AI algorithm indicates the following typical times per move across various depths during the Early/Midgame stage:</w:t>
+      </w:r>
+    </w:p>
+    <w:p>
+      <w:pPr>
+        <w:numPr>
+          <w:ilvl w:val="0"/>
+          <w:numId w:val="34"/>
+        </w:numPr>
+        <w:rPr>
+          <w:rFonts w:asciiTheme="majorBidi" w:hAnsiTheme="majorBidi" w:cstheme="majorBidi"/>
+        </w:rPr>
+      </w:pPr>
+      <w:r>
+        <w:rPr>
+          <w:rFonts w:asciiTheme="majorBidi" w:hAnsiTheme="majorBidi" w:cstheme="majorBidi"/>
+          <w:b/>
+          <w:bCs/>
+        </w:rPr>
+        <w:lastRenderedPageBreak/>
+        <w:t>Depth 1-3</w:t>
+      </w:r>
+      <w:r>
+        <w:rPr>
+          <w:rFonts w:asciiTheme="majorBidi" w:hAnsiTheme="majorBidi" w:cstheme="majorBidi"/>
+        </w:rPr>
+        <w:t xml:space="preserve">: The AI exhibits very rapid move times, averaging between </w:t>
+      </w:r>
+      <w:r>
+        <w:rPr>
+          <w:rFonts w:asciiTheme="majorBidi" w:hAnsiTheme="majorBidi" w:cstheme="majorBidi"/>
+          <w:b/>
+          <w:bCs/>
+        </w:rPr>
+        <w:t>0.003 seconds</w:t>
+      </w:r>
+      <w:r>
+        <w:rPr>
+          <w:rFonts w:asciiTheme="majorBidi" w:hAnsiTheme="majorBidi" w:cstheme="majorBidi"/>
+        </w:rPr>
+        <w:t xml:space="preserve"> and </w:t>
+      </w:r>
+      <w:r>
+        <w:rPr>
+          <w:rFonts w:asciiTheme="majorBidi" w:hAnsiTheme="majorBidi" w:cstheme="majorBidi"/>
+          <w:b/>
+          <w:bCs/>
+        </w:rPr>
+        <w:t>0.02 seconds</w:t>
+      </w:r>
+      <w:r>
+        <w:rPr>
+          <w:rFonts w:asciiTheme="majorBidi" w:hAnsiTheme="majorBidi" w:cstheme="majorBidi"/>
+        </w:rPr>
+        <w:t>, suggesting efficient decision-making at shallow depths.</w:t>
+      </w:r>
+    </w:p>
+    <w:p>
+      <w:pPr>
+        <w:numPr>
+          <w:ilvl w:val="0"/>
+          <w:numId w:val="34"/>
+        </w:numPr>
+        <w:rPr>
+          <w:rFonts w:asciiTheme="majorBidi" w:hAnsiTheme="majorBidi" w:cstheme="majorBidi"/>
+        </w:rPr>
+      </w:pPr>
+      <w:r>
+        <w:rPr>
+          <w:rFonts w:asciiTheme="majorBidi" w:hAnsiTheme="majorBidi" w:cstheme="majorBidi"/>
+          <w:b/>
+          <w:bCs/>
+        </w:rPr>
+        <w:t>Depth 4-6</w:t>
+      </w:r>
+      <w:r>
+        <w:rPr>
+          <w:rFonts w:asciiTheme="majorBidi" w:hAnsiTheme="majorBidi" w:cstheme="majorBidi"/>
+        </w:rPr>
+        <w:t xml:space="preserve">: Move times gradually increase, averaging from </w:t>
+      </w:r>
+      <w:r>
+        <w:rPr>
+          <w:rFonts w:asciiTheme="majorBidi" w:hAnsiTheme="majorBidi" w:cstheme="majorBidi"/>
+          <w:b/>
+          <w:bCs/>
+        </w:rPr>
+        <w:t>0.067 seconds</w:t>
+      </w:r>
+      <w:r>
+        <w:rPr>
+          <w:rFonts w:asciiTheme="majorBidi" w:hAnsiTheme="majorBidi" w:cstheme="majorBidi"/>
+        </w:rPr>
+        <w:t xml:space="preserve"> at depth 4 to </w:t>
+      </w:r>
+      <w:r>
+        <w:rPr>
+          <w:rFonts w:asciiTheme="majorBidi" w:hAnsiTheme="majorBidi" w:cstheme="majorBidi"/>
+          <w:b/>
+          <w:bCs/>
+        </w:rPr>
+        <w:t>0.847 seconds</w:t>
+      </w:r>
+      <w:r>
+        <w:rPr>
+          <w:rFonts w:asciiTheme="majorBidi" w:hAnsiTheme="majorBidi" w:cstheme="majorBidi"/>
+        </w:rPr>
+        <w:t xml:space="preserve"> at depth 6. This shows a slight trade-off between depth and processing speed.</w:t>
+      </w:r>
+    </w:p>
+    <w:p>
+      <w:pPr>
+        <w:numPr>
+          <w:ilvl w:val="0"/>
+          <w:numId w:val="34"/>
+        </w:numPr>
+        <w:rPr>
+          <w:rFonts w:asciiTheme="majorBidi" w:hAnsiTheme="majorBidi" w:cstheme="majorBidi"/>
+        </w:rPr>
+      </w:pPr>
+      <w:r>
+        <w:rPr>
+          <w:rFonts w:asciiTheme="majorBidi" w:hAnsiTheme="majorBidi" w:cstheme="majorBidi"/>
+          <w:b/>
+          <w:bCs/>
+        </w:rPr>
+        <w:t>Depth 7-8</w:t>
+      </w:r>
+      <w:r>
+        <w:rPr>
+          <w:rFonts w:asciiTheme="majorBidi" w:hAnsiTheme="majorBidi" w:cstheme="majorBidi"/>
+        </w:rPr>
+        <w:t xml:space="preserve">: The time per move rises notably, with averages of </w:t>
+      </w:r>
+      <w:r>
+        <w:rPr>
+          <w:rFonts w:asciiTheme="majorBidi" w:hAnsiTheme="majorBidi" w:cstheme="majorBidi"/>
+          <w:b/>
+          <w:bCs/>
+        </w:rPr>
+        <w:t>3.087 seconds</w:t>
+      </w:r>
+      <w:r>
+        <w:rPr>
+          <w:rFonts w:asciiTheme="majorBidi" w:hAnsiTheme="majorBidi" w:cstheme="majorBidi"/>
+        </w:rPr>
+        <w:t xml:space="preserve"> at depth 7 and </w:t>
+      </w:r>
+      <w:r>
+        <w:rPr>
+          <w:rFonts w:asciiTheme="majorBidi" w:hAnsiTheme="majorBidi" w:cstheme="majorBidi"/>
+          <w:b/>
+          <w:bCs/>
+        </w:rPr>
+        <w:t>9.930 seconds</w:t>
+      </w:r>
+      <w:r>
+        <w:rPr>
+          <w:rFonts w:asciiTheme="majorBidi" w:hAnsiTheme="majorBidi" w:cstheme="majorBidi"/>
+        </w:rPr>
+        <w:t xml:space="preserve"> at depth 8. This marks the start of significant computational load.</w:t>
+      </w:r>
+    </w:p>
+    <w:p>
+      <w:pPr>
+        <w:numPr>
+          <w:ilvl w:val="0"/>
+          <w:numId w:val="34"/>
+        </w:numPr>
+        <w:rPr>
+          <w:rFonts w:asciiTheme="majorBidi" w:hAnsiTheme="majorBidi" w:cstheme="majorBidi"/>
+        </w:rPr>
+      </w:pPr>
+      <w:r>
+        <w:rPr>
+          <w:rFonts w:asciiTheme="majorBidi" w:hAnsiTheme="majorBidi" w:cstheme="majorBidi"/>
+          <w:b/>
+          <w:bCs/>
+        </w:rPr>
+        <w:t>Depth 9-10</w:t>
+      </w:r>
+      <w:r>
+        <w:rPr>
+          <w:rFonts w:asciiTheme="majorBidi" w:hAnsiTheme="majorBidi" w:cstheme="majorBidi"/>
+        </w:rPr>
+        <w:t xml:space="preserve">: At deeper levels, the move times increase substantially, reaching </w:t>
+      </w:r>
+      <w:r>
+        <w:rPr>
+          <w:rFonts w:asciiTheme="majorBidi" w:hAnsiTheme="majorBidi" w:cstheme="majorBidi"/>
+          <w:b/>
+          <w:bCs/>
+        </w:rPr>
+        <w:t>40.470 seconds</w:t>
+      </w:r>
+      <w:r>
+        <w:rPr>
+          <w:rFonts w:asciiTheme="majorBidi" w:hAnsiTheme="majorBidi" w:cstheme="majorBidi"/>
+        </w:rPr>
+        <w:t xml:space="preserve"> and </w:t>
+      </w:r>
+      <w:r>
+        <w:rPr>
+          <w:rFonts w:asciiTheme="majorBidi" w:hAnsiTheme="majorBidi" w:cstheme="majorBidi"/>
+          <w:b/>
+          <w:bCs/>
+        </w:rPr>
+        <w:t>136.363 seconds</w:t>
+      </w:r>
+      <w:r>
+        <w:rPr>
+          <w:rFonts w:asciiTheme="majorBidi" w:hAnsiTheme="majorBidi" w:cstheme="majorBidi"/>
+        </w:rPr>
+        <w:t xml:space="preserve"> for depths 9 and 10, respectively. These times reflect the computational demands of exploring deeper decision trees.</w:t>
+      </w:r>
+    </w:p>
+    <w:p>
+      <w:pPr>
+        <w:rPr>
+          <w:rFonts w:asciiTheme="majorBidi" w:hAnsiTheme="majorBidi" w:cstheme="majorBidi"/>
+        </w:rPr>
+      </w:pPr>
+      <w:r>
+        <w:rPr>
+          <w:rFonts w:asciiTheme="majorBidi" w:hAnsiTheme="majorBidi" w:cstheme="majorBidi"/>
+        </w:rPr>
+        <w:t>In summary, the AI demonstrates excellent speed and efficiency at lower depths, with progressively increasing computation time as the search depth deepens. This behavior aligns with the expected exponential growth in complexity with each additional depth level.</w:t>
+      </w:r>
+      <w:r>
+        <w:rPr>
+          <w:rFonts w:asciiTheme="majorBidi" w:hAnsiTheme="majorBidi" w:cstheme="majorBidi"/>
+        </w:rPr>
+        <w:t xml:space="preserve"> </w:t>
+      </w:r>
+    </w:p>
+    <w:p>
+      <w:pPr>
+        <w:pStyle w:val="ListParagraph"/>
+        <w:numPr>
+          <w:ilvl w:val="0"/>
+          <w:numId w:val="35"/>
+        </w:numPr>
+        <w:rPr>
+          <w:rFonts w:asciiTheme="majorBidi" w:hAnsiTheme="majorBidi" w:cstheme="majorBidi"/>
+        </w:rPr>
+      </w:pPr>
+      <w:r>
+        <w:rPr>
+          <w:rFonts w:asciiTheme="majorBidi" w:hAnsiTheme="majorBidi" w:cstheme="majorBidi"/>
+        </w:rPr>
+        <w:t xml:space="preserve">For more information, please go to </w:t>
+      </w:r>
+      <w:r>
+        <w:rPr>
+          <w:rFonts w:asciiTheme="majorBidi" w:hAnsiTheme="majorBidi" w:cstheme="majorBidi"/>
+          <w:b/>
+          <w:bCs/>
+        </w:rPr>
+        <w:t>Performance Test</w:t>
+      </w:r>
+      <w:r>
+        <w:rPr>
+          <w:rFonts w:asciiTheme="majorBidi" w:hAnsiTheme="majorBidi" w:cstheme="majorBidi"/>
+        </w:rPr>
+        <w:t xml:space="preserve"> directory.</w:t>
+      </w:r>
+    </w:p>
+    <w:p>
+      <w:pPr>
+        <w:numPr>
+          <w:ilvl w:val="0"/>
+          <w:numId w:val="28"/>
+        </w:numPr>
+        <w:rPr>
+          <w:rFonts w:asciiTheme="majorBidi" w:hAnsiTheme="majorBidi" w:cstheme="majorBidi"/>
+        </w:rPr>
+      </w:pPr>
+      <w:r>
+        <w:rPr>
+          <w:rFonts w:asciiTheme="majorBidi" w:hAnsiTheme="majorBidi" w:cstheme="majorBidi"/>
+          <w:b/>
+          <w:bCs/>
+        </w:rPr>
+        <w:t>Trade-offs</w:t>
+      </w:r>
+      <w:r>
+        <w:rPr>
+          <w:rFonts w:asciiTheme="majorBidi" w:hAnsiTheme="majorBidi" w:cstheme="majorBidi"/>
+        </w:rPr>
+        <w:t>:</w:t>
+      </w:r>
+    </w:p>
     <w:p>
       <w:pPr>
         <w:numPr>
@@ -10516,52 +10896,8 @@
       <w:r>
         <w:rPr>
           <w:rFonts w:asciiTheme="majorBidi" w:hAnsiTheme="majorBidi" w:cstheme="majorBidi"/>
-          <w:b/>
-          <w:bCs/>
-        </w:rPr>
-        <w:t>Depth 6</w:t>
-      </w:r>
-      <w:r>
-        <w:rPr>
-          <w:rFonts w:asciiTheme="majorBidi" w:hAnsiTheme="majorBidi" w:cstheme="majorBidi"/>
-        </w:rPr>
-        <w:t>:</w:t>
-      </w:r>
-    </w:p>
-    <w:p>
-      <w:pPr>
-        <w:numPr>
-          <w:ilvl w:val="2"/>
-          <w:numId w:val="28"/>
-        </w:numPr>
-        <w:rPr>
-          <w:rFonts w:asciiTheme="majorBidi" w:hAnsiTheme="majorBidi" w:cstheme="majorBidi"/>
-        </w:rPr>
-      </w:pPr>
-      <w:r>
-        <w:rPr>
-          <w:rFonts w:asciiTheme="majorBidi" w:hAnsiTheme="majorBidi" w:cstheme="majorBidi"/>
-        </w:rPr>
-        <w:t>Early/Midgame: ~1-2 seconds.</w:t>
-      </w:r>
-    </w:p>
-    <w:p>
-      <w:pPr>
-        <w:numPr>
-          <w:ilvl w:val="2"/>
-          <w:numId w:val="28"/>
-        </w:numPr>
-        <w:rPr>
-          <w:rFonts w:asciiTheme="majorBidi" w:hAnsiTheme="majorBidi" w:cstheme="majorBidi"/>
-          <w:color w:val="FF0000"/>
-        </w:rPr>
-      </w:pPr>
-      <w:r>
-        <w:rPr>
-          <w:rFonts w:asciiTheme="majorBidi" w:hAnsiTheme="majorBidi" w:cstheme="majorBidi"/>
-          <w:color w:val="FF0000"/>
-        </w:rPr>
-        <w:t>Endgame: Less than 1 second.</w:t>
+        </w:rPr>
+        <w:t>Higher depths improve decision quality but at the cost of longer computation times. For real-time gameplay, depths of 6-8 are optimal.</w:t>
       </w:r>
     </w:p>
     <w:p>
@@ -10577,170 +10913,6 @@
       <w:r>
         <w:rPr>
           <w:rFonts w:asciiTheme="majorBidi" w:hAnsiTheme="majorBidi" w:cstheme="majorBidi"/>
-          <w:b/>
-          <w:bCs/>
-        </w:rPr>
-        <w:t>Depth 8</w:t>
-      </w:r>
-      <w:r>
-        <w:rPr>
-          <w:rFonts w:asciiTheme="majorBidi" w:hAnsiTheme="majorBidi" w:cstheme="majorBidi"/>
-        </w:rPr>
-        <w:t>:</w:t>
-      </w:r>
-    </w:p>
-    <w:p>
-      <w:pPr>
-        <w:numPr>
-          <w:ilvl w:val="2"/>
-          <w:numId w:val="28"/>
-        </w:numPr>
-        <w:rPr>
-          <w:rFonts w:asciiTheme="majorBidi" w:hAnsiTheme="majorBidi" w:cstheme="majorBidi"/>
-        </w:rPr>
-      </w:pPr>
-      <w:r>
-        <w:rPr>
-          <w:rFonts w:asciiTheme="majorBidi" w:hAnsiTheme="majorBidi" w:cstheme="majorBidi"/>
-        </w:rPr>
-        <w:t>Early/Midgame: ~2-5 seconds.</w:t>
-      </w:r>
-    </w:p>
-    <w:p>
-      <w:pPr>
-        <w:numPr>
-          <w:ilvl w:val="2"/>
-          <w:numId w:val="28"/>
-        </w:numPr>
-        <w:rPr>
-          <w:rFonts w:asciiTheme="majorBidi" w:hAnsiTheme="majorBidi" w:cstheme="majorBidi"/>
-          <w:color w:val="FF0000"/>
-        </w:rPr>
-      </w:pPr>
-      <w:r>
-        <w:rPr>
-          <w:rFonts w:asciiTheme="majorBidi" w:hAnsiTheme="majorBidi" w:cstheme="majorBidi"/>
-          <w:color w:val="FF0000"/>
-        </w:rPr>
-        <w:t>Endgame: ~1-2 seconds.</w:t>
-      </w:r>
-    </w:p>
-    <w:p>
-      <w:pPr>
-        <w:numPr>
-          <w:ilvl w:val="1"/>
-          <w:numId w:val="28"/>
-        </w:numPr>
-        <w:rPr>
-          <w:rFonts w:asciiTheme="majorBidi" w:hAnsiTheme="majorBidi" w:cstheme="majorBidi"/>
-        </w:rPr>
-      </w:pPr>
-      <w:r>
-        <w:rPr>
-          <w:rFonts w:asciiTheme="majorBidi" w:hAnsiTheme="majorBidi" w:cstheme="majorBidi"/>
-          <w:b/>
-          <w:bCs/>
-        </w:rPr>
-        <w:t>Depth 10</w:t>
-      </w:r>
-      <w:r>
-        <w:rPr>
-          <w:rFonts w:asciiTheme="majorBidi" w:hAnsiTheme="majorBidi" w:cstheme="majorBidi"/>
-        </w:rPr>
-        <w:t>:</w:t>
-      </w:r>
-    </w:p>
-    <w:p>
-      <w:pPr>
-        <w:numPr>
-          <w:ilvl w:val="2"/>
-          <w:numId w:val="28"/>
-        </w:numPr>
-        <w:rPr>
-          <w:rFonts w:asciiTheme="majorBidi" w:hAnsiTheme="majorBidi" w:cstheme="majorBidi"/>
-        </w:rPr>
-      </w:pPr>
-      <w:r>
-        <w:rPr>
-          <w:rFonts w:asciiTheme="majorBidi" w:hAnsiTheme="majorBidi" w:cstheme="majorBidi"/>
-        </w:rPr>
-        <w:t>Early/Midgame: ~10-30 seconds.</w:t>
-      </w:r>
-    </w:p>
-    <w:p>
-      <w:pPr>
-        <w:numPr>
-          <w:ilvl w:val="2"/>
-          <w:numId w:val="28"/>
-        </w:numPr>
-        <w:rPr>
-          <w:rFonts w:asciiTheme="majorBidi" w:hAnsiTheme="majorBidi" w:cstheme="majorBidi"/>
-          <w:color w:val="FF0000"/>
-        </w:rPr>
-      </w:pPr>
-      <w:r>
-        <w:rPr>
-          <w:rFonts w:asciiTheme="majorBidi" w:hAnsiTheme="majorBidi" w:cstheme="majorBidi"/>
-          <w:color w:val="FF0000"/>
-        </w:rPr>
-        <w:t>Endgame: ~5-10 seconds.</w:t>
-      </w:r>
-    </w:p>
-    <w:p>
-      <w:pPr>
-        <w:numPr>
-          <w:ilvl w:val="0"/>
-          <w:numId w:val="28"/>
-        </w:numPr>
-        <w:rPr>
-          <w:rFonts w:asciiTheme="majorBidi" w:hAnsiTheme="majorBidi" w:cstheme="majorBidi"/>
-        </w:rPr>
-      </w:pPr>
-      <w:r>
-        <w:rPr>
-          <w:rFonts w:asciiTheme="majorBidi" w:hAnsiTheme="majorBidi" w:cstheme="majorBidi"/>
-          <w:b/>
-          <w:bCs/>
-        </w:rPr>
-        <w:t>Trade-offs</w:t>
-      </w:r>
-      <w:r>
-        <w:rPr>
-          <w:rFonts w:asciiTheme="majorBidi" w:hAnsiTheme="majorBidi" w:cstheme="majorBidi"/>
-        </w:rPr>
-        <w:t>:</w:t>
-      </w:r>
-    </w:p>
-    <w:p>
-      <w:pPr>
-        <w:numPr>
-          <w:ilvl w:val="1"/>
-          <w:numId w:val="28"/>
-        </w:numPr>
-        <w:rPr>
-          <w:rFonts w:asciiTheme="majorBidi" w:hAnsiTheme="majorBidi" w:cstheme="majorBidi"/>
-        </w:rPr>
-      </w:pPr>
-      <w:r>
-        <w:rPr>
-          <w:rFonts w:asciiTheme="majorBidi" w:hAnsiTheme="majorBidi" w:cstheme="majorBidi"/>
-        </w:rPr>
-        <w:t>Higher depths improve decision quality but at the cost of longer computation times. For real-time gameplay, depths of 6-8 are optimal.</w:t>
-      </w:r>
-    </w:p>
-    <w:p>
-      <w:pPr>
-        <w:numPr>
-          <w:ilvl w:val="1"/>
-          <w:numId w:val="28"/>
-        </w:numPr>
-        <w:rPr>
-          <w:rFonts w:asciiTheme="majorBidi" w:hAnsiTheme="majorBidi" w:cstheme="majorBidi"/>
-        </w:rPr>
-      </w:pPr>
-      <w:r>
-        <w:rPr>
-          <w:rFonts w:asciiTheme="majorBidi" w:hAnsiTheme="majorBidi" w:cstheme="majorBidi"/>
         </w:rPr>
         <w:t>Precomputing endgame scenarios or using transposition tables can improve efficiency at higher depths.</w:t>
       </w:r>
@@ -10755,7 +10927,6 @@
         <w:rPr>
           <w:rFonts w:asciiTheme="majorBidi" w:hAnsiTheme="majorBidi" w:cstheme="majorBidi"/>
         </w:rPr>
-        <w:lastRenderedPageBreak/>
         <w:pict w14:anchorId="494B024B">
           <v:rect id="_x0000_i1062" style="width:0;height:1.5pt" o:hralign="center" o:hrstd="t" o:hr="t" fillcolor="#a0a0a0" stroked="f"/>
         </w:pict>
@@ -11108,6 +11279,155 @@
 <file path=word/numbering.xml><?xml version="1.0" encoding="utf-8"?>
 <w:numbering xmlns:wpc="http://schemas.microsoft.com/office/word/2010/wordprocessingCanvas" xmlns:cx="http://schemas.microsoft.com/office/drawing/2014/chartex" xmlns:cx1="http://schemas.microsoft.com/office/drawing/2015/9/8/chartex" xmlns:cx2="http://schemas.microsoft.com/office/drawing/2015/10/21/chartex" xmlns:cx3="http://schemas.microsoft.com/office/drawing/2016/5/9/chartex" xmlns:cx4="http://schemas.microsoft.com/office/drawing/2016/5/10/chartex" xmlns:cx5="http://schemas.microsoft.com/office/drawing/2016/5/11/chartex" xmlns:cx6="http://schemas.microsoft.com/office/drawing/2016/5/12/chartex" xmlns:cx7="http://schemas.microsoft.com/office/drawing/2016/5/13/chartex" xmlns:cx8="http://schemas.microsoft.com/office/drawing/2016/5/14/chartex" xmlns:mc="http://schemas.openxmlformats.org/markup-compatibility/2006" xmlns:aink="http://schemas.microsoft.com/office/drawing/2016/ink" xmlns:am3d="http://schemas.microsoft.com/office/drawing/2017/model3d" xmlns:o="urn:schemas-microsoft-com:office:office" xmlns:oel="http://schemas.microsoft.com/office/2019/extlst" xmlns:r="http://schemas.openxmlformats.org/officeDocument/2006/relationships" xmlns:m="http://schemas.openxmlformats.org/officeDocument/2006/math" xmlns:v="urn:schemas-microsoft-com:vml" xmlns:wp14="http://schemas.microsoft.com/office/word/2010/wordprocessingDrawing" xmlns:wp="http://schemas.openxmlformats.org/drawingml/2006/wordprocessingDrawing" xmlns:w10="urn:schemas-microsoft-com:office:word" xmlns:w="http://schemas.openxmlformats.org/wordprocessingml/2006/main" xmlns:w14="http://schemas.microsoft.com/office/word/2010/wordml" xmlns:w15="http://schemas.microsoft.com/office/word/2012/wordml" xmlns:w16cex="http://schemas.microsoft.com/office/word/2018/wordml/cex" xmlns:w16cid="http://schemas.microsoft.com/office/word/2016/wordml/cid" xmlns:w16="http://schemas.microsoft.com/office/word/2018/wordml" xmlns:w16sdtdh="http://schemas.microsoft.com/office/word/2020/wordml/sdtdatahash" xmlns:w16se="http://schemas.microsoft.com/office/word/2015/wordml/symex" xmlns:wpg="http://schemas.microsoft.com/office/word/2010/wordprocessingGroup" xmlns:wpi="http://schemas.microsoft.com/office/word/2010/wordprocessingInk" xmlns:wne="http://schemas.microsoft.com/office/word/2006/wordml" xmlns:wps="http://schemas.microsoft.com/office/word/2010/wordprocessingShape" mc:Ignorable="w14 w15 w16se w16cid w16 w16cex w16sdtdh wp14">
   <w:abstractNum w:abstractNumId="0" w15:restartNumberingAfterBreak="0">
+    <w:nsid w:val="01362C1C"/>
+    <w:multiLevelType w:val="multilevel"/>
+    <w:tmpl w:val="C4C09A0A"/>
+    <w:lvl w:ilvl="0">
+      <w:start w:val="1"/>
+      <w:numFmt w:val="bullet"/>
+      <w:lvlText w:val=""/>
+      <w:lvlJc w:val="left"/>
+      <w:pPr>
+        <w:tabs>
+          <w:tab w:val="num" w:pos="720"/>
+        </w:tabs>
+        <w:ind w:left="720" w:hanging="360"/>
+      </w:pPr>
+      <w:rPr>
+        <w:rFonts w:ascii="Symbol" w:hAnsi="Symbol" w:hint="default"/>
+        <w:sz w:val="20"/>
+      </w:rPr>
+    </w:lvl>
+    <w:lvl w:ilvl="1" w:tentative="1">
+      <w:start w:val="1"/>
+      <w:numFmt w:val="bullet"/>
+      <w:lvlText w:val="o"/>
+      <w:lvlJc w:val="left"/>
+      <w:pPr>
+        <w:tabs>
+          <w:tab w:val="num" w:pos="1440"/>
+        </w:tabs>
+        <w:ind w:left="1440" w:hanging="360"/>
+      </w:pPr>
+      <w:rPr>
+        <w:rFonts w:ascii="Courier New" w:hAnsi="Courier New" w:hint="default"/>
+        <w:sz w:val="20"/>
+      </w:rPr>
+    </w:lvl>
+    <w:lvl w:ilvl="2" w:tentative="1">
+      <w:start w:val="1"/>
+      <w:numFmt w:val="bullet"/>
+      <w:lvlText w:val=""/>
+      <w:lvlJc w:val="left"/>
+      <w:pPr>
+        <w:tabs>
+          <w:tab w:val="num" w:pos="2160"/>
+        </w:tabs>
+        <w:ind w:left="2160" w:hanging="360"/>
+      </w:pPr>
+      <w:rPr>
+        <w:rFonts w:ascii="Wingdings" w:hAnsi="Wingdings" w:hint="default"/>
+        <w:sz w:val="20"/>
+      </w:rPr>
+    </w:lvl>
+    <w:lvl w:ilvl="3" w:tentative="1">
+      <w:start w:val="1"/>
+      <w:numFmt w:val="bullet"/>
+      <w:lvlText w:val=""/>
+      <w:lvlJc w:val="left"/>
+      <w:pPr>
+        <w:tabs>
+          <w:tab w:val="num" w:pos="2880"/>
+        </w:tabs>
+        <w:ind w:left="2880" w:hanging="360"/>
+      </w:pPr>
+      <w:rPr>
+        <w:rFonts w:ascii="Wingdings" w:hAnsi="Wingdings" w:hint="default"/>
+        <w:sz w:val="20"/>
+      </w:rPr>
+    </w:lvl>
+    <w:lvl w:ilvl="4" w:tentative="1">
+      <w:start w:val="1"/>
+      <w:numFmt w:val="bullet"/>
+      <w:lvlText w:val=""/>
+      <w:lvlJc w:val="left"/>
+      <w:pPr>
+        <w:tabs>
+          <w:tab w:val="num" w:pos="3600"/>
+        </w:tabs>
+        <w:ind w:left="3600" w:hanging="360"/>
+      </w:pPr>
+      <w:rPr>
+        <w:rFonts w:ascii="Wingdings" w:hAnsi="Wingdings" w:hint="default"/>
+        <w:sz w:val="20"/>
+      </w:rPr>
+    </w:lvl>
+    <w:lvl w:ilvl="5" w:tentative="1">
+      <w:start w:val="1"/>
+      <w:numFmt w:val="bullet"/>
+      <w:lvlText w:val=""/>
+      <w:lvlJc w:val="left"/>
+      <w:pPr>
+        <w:tabs>
+          <w:tab w:val="num" w:pos="4320"/>
+        </w:tabs>
+        <w:ind w:left="4320" w:hanging="360"/>
+      </w:pPr>
+      <w:rPr>
+        <w:rFonts w:ascii="Wingdings" w:hAnsi="Wingdings" w:hint="default"/>
+        <w:sz w:val="20"/>
+      </w:rPr>
+    </w:lvl>
+    <w:lvl w:ilvl="6" w:tentative="1">
+      <w:start w:val="1"/>
+      <w:numFmt w:val="bullet"/>
+      <w:lvlText w:val=""/>
+      <w:lvlJc w:val="left"/>
+      <w:pPr>
+        <w:tabs>
+          <w:tab w:val="num" w:pos="5040"/>
+        </w:tabs>
+        <w:ind w:left="5040" w:hanging="360"/>
+      </w:pPr>
+      <w:rPr>
+        <w:rFonts w:ascii="Wingdings" w:hAnsi="Wingdings" w:hint="default"/>
+        <w:sz w:val="20"/>
+      </w:rPr>
+    </w:lvl>
+    <w:lvl w:ilvl="7" w:tentative="1">
+      <w:start w:val="1"/>
+      <w:numFmt w:val="bullet"/>
+      <w:lvlText w:val=""/>
+      <w:lvlJc w:val="left"/>
+      <w:pPr>
+        <w:tabs>
+          <w:tab w:val="num" w:pos="5760"/>
+        </w:tabs>
+        <w:ind w:left="5760" w:hanging="360"/>
+      </w:pPr>
+      <w:rPr>
+        <w:rFonts w:ascii="Wingdings" w:hAnsi="Wingdings" w:hint="default"/>
+        <w:sz w:val="20"/>
+      </w:rPr>
+    </w:lvl>
+    <w:lvl w:ilvl="8" w:tentative="1">
+      <w:start w:val="1"/>
+      <w:numFmt w:val="bullet"/>
+      <w:lvlText w:val=""/>
+      <w:lvlJc w:val="left"/>
+      <w:pPr>
+        <w:tabs>
+          <w:tab w:val="num" w:pos="6480"/>
+        </w:tabs>
+        <w:ind w:left="6480" w:hanging="360"/>
+      </w:pPr>
+      <w:rPr>
+        <w:rFonts w:ascii="Wingdings" w:hAnsi="Wingdings" w:hint="default"/>
+        <w:sz w:val="20"/>
+      </w:rPr>
+    </w:lvl>
+  </w:abstractNum>
+  <w:abstractNum w:abstractNumId="1" w15:restartNumberingAfterBreak="0">
     <w:nsid w:val="093D2300"/>
     <w:multiLevelType w:val="multilevel"/>
     <w:tmpl w:val="DE34114C"/>
@@ -11256,7 +11576,7 @@
       </w:rPr>
     </w:lvl>
   </w:abstractNum>
-  <w:abstractNum w:abstractNumId="1" w15:restartNumberingAfterBreak="0">
+  <w:abstractNum w:abstractNumId="2" w15:restartNumberingAfterBreak="0">
     <w:nsid w:val="1E0E24B3"/>
     <w:multiLevelType w:val="multilevel"/>
     <w:tmpl w:val="3AF40BAA"/>
@@ -11405,7 +11725,7 @@
       </w:rPr>
     </w:lvl>
   </w:abstractNum>
-  <w:abstractNum w:abstractNumId="2" w15:restartNumberingAfterBreak="0">
+  <w:abstractNum w:abstractNumId="3" w15:restartNumberingAfterBreak="0">
     <w:nsid w:val="1FA007EA"/>
     <w:multiLevelType w:val="multilevel"/>
     <w:tmpl w:val="97786FF2"/>
@@ -11522,7 +11842,7 @@
       </w:pPr>
     </w:lvl>
   </w:abstractNum>
-  <w:abstractNum w:abstractNumId="3" w15:restartNumberingAfterBreak="0">
+  <w:abstractNum w:abstractNumId="4" w15:restartNumberingAfterBreak="0">
     <w:nsid w:val="225F4F0D"/>
     <w:multiLevelType w:val="multilevel"/>
     <w:tmpl w:val="E2F0996E"/>
@@ -11671,7 +11991,7 @@
       </w:rPr>
     </w:lvl>
   </w:abstractNum>
-  <w:abstractNum w:abstractNumId="4" w15:restartNumberingAfterBreak="0">
+  <w:abstractNum w:abstractNumId="5" w15:restartNumberingAfterBreak="0">
     <w:nsid w:val="254F73E2"/>
     <w:multiLevelType w:val="multilevel"/>
     <w:tmpl w:val="100A9BE6"/>
@@ -11820,7 +12140,7 @@
       </w:rPr>
     </w:lvl>
   </w:abstractNum>
-  <w:abstractNum w:abstractNumId="5" w15:restartNumberingAfterBreak="0">
+  <w:abstractNum w:abstractNumId="6" w15:restartNumberingAfterBreak="0">
     <w:nsid w:val="2879557C"/>
     <w:multiLevelType w:val="multilevel"/>
     <w:tmpl w:val="98CA18E2"/>
@@ -11969,7 +12289,7 @@
       </w:rPr>
     </w:lvl>
   </w:abstractNum>
-  <w:abstractNum w:abstractNumId="6" w15:restartNumberingAfterBreak="0">
+  <w:abstractNum w:abstractNumId="7" w15:restartNumberingAfterBreak="0">
     <w:nsid w:val="28CD74C6"/>
     <w:multiLevelType w:val="multilevel"/>
     <w:tmpl w:val="1DAA4F30"/>
@@ -12118,7 +12438,7 @@
       </w:rPr>
     </w:lvl>
   </w:abstractNum>
-  <w:abstractNum w:abstractNumId="7" w15:restartNumberingAfterBreak="0">
+  <w:abstractNum w:abstractNumId="8" w15:restartNumberingAfterBreak="0">
     <w:nsid w:val="28EA4F40"/>
     <w:multiLevelType w:val="multilevel"/>
     <w:tmpl w:val="40C88F6E"/>
@@ -12239,7 +12559,7 @@
       </w:pPr>
     </w:lvl>
   </w:abstractNum>
-  <w:abstractNum w:abstractNumId="8" w15:restartNumberingAfterBreak="0">
+  <w:abstractNum w:abstractNumId="9" w15:restartNumberingAfterBreak="0">
     <w:nsid w:val="29642D63"/>
     <w:multiLevelType w:val="multilevel"/>
     <w:tmpl w:val="F08489BC"/>
@@ -12360,7 +12680,7 @@
       </w:pPr>
     </w:lvl>
   </w:abstractNum>
-  <w:abstractNum w:abstractNumId="9" w15:restartNumberingAfterBreak="0">
+  <w:abstractNum w:abstractNumId="10" w15:restartNumberingAfterBreak="0">
     <w:nsid w:val="2F7D0405"/>
     <w:multiLevelType w:val="multilevel"/>
     <w:tmpl w:val="C1905206"/>
@@ -12509,7 +12829,7 @@
       </w:rPr>
     </w:lvl>
   </w:abstractNum>
-  <w:abstractNum w:abstractNumId="10" w15:restartNumberingAfterBreak="0">
+  <w:abstractNum w:abstractNumId="11" w15:restartNumberingAfterBreak="0">
     <w:nsid w:val="34D221D6"/>
     <w:multiLevelType w:val="multilevel"/>
     <w:tmpl w:val="6F080A0E"/>
@@ -12630,7 +12950,7 @@
       </w:pPr>
     </w:lvl>
   </w:abstractNum>
-  <w:abstractNum w:abstractNumId="11" w15:restartNumberingAfterBreak="0">
+  <w:abstractNum w:abstractNumId="12" w15:restartNumberingAfterBreak="0">
     <w:nsid w:val="372F361F"/>
     <w:multiLevelType w:val="hybridMultilevel"/>
     <w:tmpl w:val="D7DA78F6"/>
@@ -12719,7 +13039,7 @@
       </w:pPr>
     </w:lvl>
   </w:abstractNum>
-  <w:abstractNum w:abstractNumId="12" w15:restartNumberingAfterBreak="0">
+  <w:abstractNum w:abstractNumId="13" w15:restartNumberingAfterBreak="0">
     <w:nsid w:val="3C5D02C5"/>
     <w:multiLevelType w:val="multilevel"/>
     <w:tmpl w:val="EAEE5672"/>
@@ -12868,7 +13188,7 @@
       </w:rPr>
     </w:lvl>
   </w:abstractNum>
-  <w:abstractNum w:abstractNumId="13" w15:restartNumberingAfterBreak="0">
+  <w:abstractNum w:abstractNumId="14" w15:restartNumberingAfterBreak="0">
     <w:nsid w:val="3F795307"/>
     <w:multiLevelType w:val="multilevel"/>
     <w:tmpl w:val="1950890A"/>
@@ -13017,7 +13337,7 @@
       </w:rPr>
     </w:lvl>
   </w:abstractNum>
-  <w:abstractNum w:abstractNumId="14" w15:restartNumberingAfterBreak="0">
+  <w:abstractNum w:abstractNumId="15" w15:restartNumberingAfterBreak="0">
     <w:nsid w:val="42F15CFC"/>
     <w:multiLevelType w:val="multilevel"/>
     <w:tmpl w:val="DA94D934"/>
@@ -13138,7 +13458,7 @@
       </w:pPr>
     </w:lvl>
   </w:abstractNum>
-  <w:abstractNum w:abstractNumId="15" w15:restartNumberingAfterBreak="0">
+  <w:abstractNum w:abstractNumId="16" w15:restartNumberingAfterBreak="0">
     <w:nsid w:val="476956BB"/>
     <w:multiLevelType w:val="multilevel"/>
     <w:tmpl w:val="34DE7402"/>
@@ -13287,7 +13607,7 @@
       </w:rPr>
     </w:lvl>
   </w:abstractNum>
-  <w:abstractNum w:abstractNumId="16" w15:restartNumberingAfterBreak="0">
+  <w:abstractNum w:abstractNumId="17" w15:restartNumberingAfterBreak="0">
     <w:nsid w:val="4B12412D"/>
     <w:multiLevelType w:val="multilevel"/>
     <w:tmpl w:val="4BDE067C"/>
@@ -13436,7 +13756,7 @@
       </w:rPr>
     </w:lvl>
   </w:abstractNum>
-  <w:abstractNum w:abstractNumId="17" w15:restartNumberingAfterBreak="0">
+  <w:abstractNum w:abstractNumId="18" w15:restartNumberingAfterBreak="0">
     <w:nsid w:val="4C0A696F"/>
     <w:multiLevelType w:val="multilevel"/>
     <w:tmpl w:val="0BB8CED8"/>
@@ -13581,7 +13901,7 @@
       </w:rPr>
     </w:lvl>
   </w:abstractNum>
-  <w:abstractNum w:abstractNumId="18" w15:restartNumberingAfterBreak="0">
+  <w:abstractNum w:abstractNumId="19" w15:restartNumberingAfterBreak="0">
     <w:nsid w:val="4F331A61"/>
     <w:multiLevelType w:val="multilevel"/>
     <w:tmpl w:val="68A4B5C4"/>
@@ -13702,7 +14022,7 @@
       </w:pPr>
     </w:lvl>
   </w:abstractNum>
-  <w:abstractNum w:abstractNumId="19" w15:restartNumberingAfterBreak="0">
+  <w:abstractNum w:abstractNumId="20" w15:restartNumberingAfterBreak="0">
     <w:nsid w:val="52890B32"/>
     <w:multiLevelType w:val="multilevel"/>
     <w:tmpl w:val="7EF63048"/>
@@ -13823,7 +14143,7 @@
       </w:pPr>
     </w:lvl>
   </w:abstractNum>
-  <w:abstractNum w:abstractNumId="20" w15:restartNumberingAfterBreak="0">
+  <w:abstractNum w:abstractNumId="21" w15:restartNumberingAfterBreak="0">
     <w:nsid w:val="54F74C3B"/>
     <w:multiLevelType w:val="multilevel"/>
     <w:tmpl w:val="66D46C14"/>
@@ -13944,7 +14264,7 @@
       </w:pPr>
     </w:lvl>
   </w:abstractNum>
-  <w:abstractNum w:abstractNumId="21" w15:restartNumberingAfterBreak="0">
+  <w:abstractNum w:abstractNumId="22" w15:restartNumberingAfterBreak="0">
     <w:nsid w:val="5DAB2A21"/>
     <w:multiLevelType w:val="multilevel"/>
     <w:tmpl w:val="CF241BDE"/>
@@ -14061,7 +14381,7 @@
       </w:pPr>
     </w:lvl>
   </w:abstractNum>
-  <w:abstractNum w:abstractNumId="22" w15:restartNumberingAfterBreak="0">
+  <w:abstractNum w:abstractNumId="23" w15:restartNumberingAfterBreak="0">
     <w:nsid w:val="627F6C94"/>
     <w:multiLevelType w:val="multilevel"/>
     <w:tmpl w:val="7F70867A"/>
@@ -14178,7 +14498,7 @@
       </w:pPr>
     </w:lvl>
   </w:abstractNum>
-  <w:abstractNum w:abstractNumId="23" w15:restartNumberingAfterBreak="0">
+  <w:abstractNum w:abstractNumId="24" w15:restartNumberingAfterBreak="0">
     <w:nsid w:val="67573592"/>
     <w:multiLevelType w:val="multilevel"/>
     <w:tmpl w:val="D8D85732"/>
@@ -14299,7 +14619,7 @@
       </w:pPr>
     </w:lvl>
   </w:abstractNum>
-  <w:abstractNum w:abstractNumId="24" w15:restartNumberingAfterBreak="0">
+  <w:abstractNum w:abstractNumId="25" w15:restartNumberingAfterBreak="0">
     <w:nsid w:val="68431A23"/>
     <w:multiLevelType w:val="multilevel"/>
     <w:tmpl w:val="EB48A852"/>
@@ -14416,7 +14736,120 @@
       </w:pPr>
     </w:lvl>
   </w:abstractNum>
-  <w:abstractNum w:abstractNumId="25" w15:restartNumberingAfterBreak="0">
+  <w:abstractNum w:abstractNumId="26" w15:restartNumberingAfterBreak="0">
+    <w:nsid w:val="68706EEB"/>
+    <w:multiLevelType w:val="hybridMultilevel"/>
+    <w:tmpl w:val="787E1312"/>
+    <w:lvl w:ilvl="0" w:tplc="A22AC6FE">
+      <w:start w:val="40"/>
+      <w:numFmt w:val="bullet"/>
+      <w:lvlText w:val="-"/>
+      <w:lvlJc w:val="left"/>
+      <w:pPr>
+        <w:ind w:left="720" w:hanging="360"/>
+      </w:pPr>
+      <w:rPr>
+        <w:rFonts w:ascii="Times New Roman" w:eastAsiaTheme="minorHAnsi" w:hAnsi="Times New Roman" w:cs="Times New Roman" w:hint="default"/>
+      </w:rPr>
+    </w:lvl>
+    <w:lvl w:ilvl="1" w:tplc="04090003" w:tentative="1">
+      <w:start w:val="1"/>
+      <w:numFmt w:val="bullet"/>
+      <w:lvlText w:val="o"/>
+      <w:lvlJc w:val="left"/>
+      <w:pPr>
+        <w:ind w:left="1440" w:hanging="360"/>
+      </w:pPr>
+      <w:rPr>
+        <w:rFonts w:ascii="Courier New" w:hAnsi="Courier New" w:cs="Courier New" w:hint="default"/>
+      </w:rPr>
+    </w:lvl>
+    <w:lvl w:ilvl="2" w:tplc="04090005" w:tentative="1">
+      <w:start w:val="1"/>
+      <w:numFmt w:val="bullet"/>
+      <w:lvlText w:val=""/>
+      <w:lvlJc w:val="left"/>
+      <w:pPr>
+        <w:ind w:left="2160" w:hanging="360"/>
+      </w:pPr>
+      <w:rPr>
+        <w:rFonts w:ascii="Wingdings" w:hAnsi="Wingdings" w:hint="default"/>
+      </w:rPr>
+    </w:lvl>
+    <w:lvl w:ilvl="3" w:tplc="04090001" w:tentative="1">
+      <w:start w:val="1"/>
+      <w:numFmt w:val="bullet"/>
+      <w:lvlText w:val=""/>
+      <w:lvlJc w:val="left"/>
+      <w:pPr>
+        <w:ind w:left="2880" w:hanging="360"/>
+      </w:pPr>
+      <w:rPr>
+        <w:rFonts w:ascii="Symbol" w:hAnsi="Symbol" w:hint="default"/>
+      </w:rPr>
+    </w:lvl>
+    <w:lvl w:ilvl="4" w:tplc="04090003" w:tentative="1">
+      <w:start w:val="1"/>
+      <w:numFmt w:val="bullet"/>
+      <w:lvlText w:val="o"/>
+      <w:lvlJc w:val="left"/>
+      <w:pPr>
+        <w:ind w:left="3600" w:hanging="360"/>
+      </w:pPr>
+      <w:rPr>
+        <w:rFonts w:ascii="Courier New" w:hAnsi="Courier New" w:cs="Courier New" w:hint="default"/>
+      </w:rPr>
+    </w:lvl>
+    <w:lvl w:ilvl="5" w:tplc="04090005" w:tentative="1">
+      <w:start w:val="1"/>
+      <w:numFmt w:val="bullet"/>
+      <w:lvlText w:val=""/>
+      <w:lvlJc w:val="left"/>
+      <w:pPr>
+        <w:ind w:left="4320" w:hanging="360"/>
+      </w:pPr>
+      <w:rPr>
+        <w:rFonts w:ascii="Wingdings" w:hAnsi="Wingdings" w:hint="default"/>
+      </w:rPr>
+    </w:lvl>
+    <w:lvl w:ilvl="6" w:tplc="04090001" w:tentative="1">
+      <w:start w:val="1"/>
+      <w:numFmt w:val="bullet"/>
+      <w:lvlText w:val=""/>
+      <w:lvlJc w:val="left"/>
+      <w:pPr>
+        <w:ind w:left="5040" w:hanging="360"/>
+      </w:pPr>
+      <w:rPr>
+        <w:rFonts w:ascii="Symbol" w:hAnsi="Symbol" w:hint="default"/>
+      </w:rPr>
+    </w:lvl>
+    <w:lvl w:ilvl="7" w:tplc="04090003" w:tentative="1">
+      <w:start w:val="1"/>
+      <w:numFmt w:val="bullet"/>
+      <w:lvlText w:val="o"/>
+      <w:lvlJc w:val="left"/>
+      <w:pPr>
+        <w:ind w:left="5760" w:hanging="360"/>
+      </w:pPr>
+      <w:rPr>
+        <w:rFonts w:ascii="Courier New" w:hAnsi="Courier New" w:cs="Courier New" w:hint="default"/>
+      </w:rPr>
+    </w:lvl>
+    <w:lvl w:ilvl="8" w:tplc="04090005" w:tentative="1">
+      <w:start w:val="1"/>
+      <w:numFmt w:val="bullet"/>
+      <w:lvlText w:val=""/>
+      <w:lvlJc w:val="left"/>
+      <w:pPr>
+        <w:ind w:left="6480" w:hanging="360"/>
+      </w:pPr>
+      <w:rPr>
+        <w:rFonts w:ascii="Wingdings" w:hAnsi="Wingdings" w:hint="default"/>
+      </w:rPr>
+    </w:lvl>
+  </w:abstractNum>
+  <w:abstractNum w:abstractNumId="27" w15:restartNumberingAfterBreak="0">
     <w:nsid w:val="6E3A6D32"/>
     <w:multiLevelType w:val="multilevel"/>
     <w:tmpl w:val="DAC2EFA8"/>
@@ -14565,7 +14998,7 @@
       </w:rPr>
     </w:lvl>
   </w:abstractNum>
-  <w:abstractNum w:abstractNumId="26" w15:restartNumberingAfterBreak="0">
+  <w:abstractNum w:abstractNumId="28" w15:restartNumberingAfterBreak="0">
     <w:nsid w:val="6F501F7A"/>
     <w:multiLevelType w:val="multilevel"/>
     <w:tmpl w:val="5FC8DF30"/>
@@ -14682,7 +15115,7 @@
       </w:pPr>
     </w:lvl>
   </w:abstractNum>
-  <w:abstractNum w:abstractNumId="27" w15:restartNumberingAfterBreak="0">
+  <w:abstractNum w:abstractNumId="29" w15:restartNumberingAfterBreak="0">
     <w:nsid w:val="7408209C"/>
     <w:multiLevelType w:val="multilevel"/>
     <w:tmpl w:val="7A603B2C"/>
@@ -14799,7 +15232,7 @@
       </w:pPr>
     </w:lvl>
   </w:abstractNum>
-  <w:abstractNum w:abstractNumId="28" w15:restartNumberingAfterBreak="0">
+  <w:abstractNum w:abstractNumId="30" w15:restartNumberingAfterBreak="0">
     <w:nsid w:val="78AB066B"/>
     <w:multiLevelType w:val="multilevel"/>
     <w:tmpl w:val="DEDE7D04"/>
@@ -14916,7 +15349,7 @@
       </w:pPr>
     </w:lvl>
   </w:abstractNum>
-  <w:abstractNum w:abstractNumId="29" w15:restartNumberingAfterBreak="0">
+  <w:abstractNum w:abstractNumId="31" w15:restartNumberingAfterBreak="0">
     <w:nsid w:val="7DF867DF"/>
     <w:multiLevelType w:val="multilevel"/>
     <w:tmpl w:val="42BA2730"/>
@@ -15037,7 +15470,7 @@
       </w:pPr>
     </w:lvl>
   </w:abstractNum>
-  <w:abstractNum w:abstractNumId="30" w15:restartNumberingAfterBreak="0">
+  <w:abstractNum w:abstractNumId="32" w15:restartNumberingAfterBreak="0">
     <w:nsid w:val="7E5F4A55"/>
     <w:multiLevelType w:val="multilevel"/>
     <w:tmpl w:val="B53AEC10"/>
@@ -15150,7 +15583,7 @@
       </w:pPr>
     </w:lvl>
   </w:abstractNum>
-  <w:abstractNum w:abstractNumId="31" w15:restartNumberingAfterBreak="0">
+  <w:abstractNum w:abstractNumId="33" w15:restartNumberingAfterBreak="0">
     <w:nsid w:val="7E892E69"/>
     <w:multiLevelType w:val="multilevel"/>
     <w:tmpl w:val="76A055B4"/>
@@ -15299,7 +15732,7 @@
       </w:rPr>
     </w:lvl>
   </w:abstractNum>
-  <w:abstractNum w:abstractNumId="32" w15:restartNumberingAfterBreak="0">
+  <w:abstractNum w:abstractNumId="34" w15:restartNumberingAfterBreak="0">
     <w:nsid w:val="7FA41737"/>
     <w:multiLevelType w:val="multilevel"/>
     <w:tmpl w:val="BD48F16C"/>
@@ -15421,103 +15854,109 @@
     </w:lvl>
   </w:abstractNum>
   <w:num w:numId="1" w16cid:durableId="772896314">
+    <w:abstractNumId w:val="22"/>
+  </w:num>
+  <w:num w:numId="2" w16cid:durableId="1098529188">
+    <w:abstractNumId w:val="24"/>
+  </w:num>
+  <w:num w:numId="3" w16cid:durableId="1064644374">
+    <w:abstractNumId w:val="34"/>
+  </w:num>
+  <w:num w:numId="4" w16cid:durableId="416563330">
+    <w:abstractNumId w:val="3"/>
+  </w:num>
+  <w:num w:numId="5" w16cid:durableId="1370573556">
+    <w:abstractNumId w:val="30"/>
+  </w:num>
+  <w:num w:numId="6" w16cid:durableId="872890243">
+    <w:abstractNumId w:val="9"/>
+  </w:num>
+  <w:num w:numId="7" w16cid:durableId="316958549">
+    <w:abstractNumId w:val="11"/>
+  </w:num>
+  <w:num w:numId="8" w16cid:durableId="2077900315">
+    <w:abstractNumId w:val="28"/>
+  </w:num>
+  <w:num w:numId="9" w16cid:durableId="634532821">
+    <w:abstractNumId w:val="15"/>
+  </w:num>
+  <w:num w:numId="10" w16cid:durableId="1984964280">
+    <w:abstractNumId w:val="1"/>
+  </w:num>
+  <w:num w:numId="11" w16cid:durableId="979270246">
+    <w:abstractNumId w:val="7"/>
+  </w:num>
+  <w:num w:numId="12" w16cid:durableId="398483116">
+    <w:abstractNumId w:val="33"/>
+  </w:num>
+  <w:num w:numId="13" w16cid:durableId="1289119739">
+    <w:abstractNumId w:val="29"/>
+  </w:num>
+  <w:num w:numId="14" w16cid:durableId="1483086479">
     <w:abstractNumId w:val="21"/>
   </w:num>
-  <w:num w:numId="2" w16cid:durableId="1098529188">
+  <w:num w:numId="15" w16cid:durableId="2025981192">
+    <w:abstractNumId w:val="8"/>
+  </w:num>
+  <w:num w:numId="16" w16cid:durableId="938951879">
+    <w:abstractNumId w:val="5"/>
+  </w:num>
+  <w:num w:numId="17" w16cid:durableId="2098862979">
+    <w:abstractNumId w:val="16"/>
+  </w:num>
+  <w:num w:numId="18" w16cid:durableId="1940021933">
+    <w:abstractNumId w:val="14"/>
+  </w:num>
+  <w:num w:numId="19" w16cid:durableId="950742818">
+    <w:abstractNumId w:val="12"/>
+  </w:num>
+  <w:num w:numId="20" w16cid:durableId="103228498">
+    <w:abstractNumId w:val="17"/>
+  </w:num>
+  <w:num w:numId="21" w16cid:durableId="1606427550">
+    <w:abstractNumId w:val="4"/>
+  </w:num>
+  <w:num w:numId="22" w16cid:durableId="2004890824">
+    <w:abstractNumId w:val="2"/>
+  </w:num>
+  <w:num w:numId="23" w16cid:durableId="2017267693">
+    <w:abstractNumId w:val="6"/>
+  </w:num>
+  <w:num w:numId="24" w16cid:durableId="138301863">
+    <w:abstractNumId w:val="10"/>
+  </w:num>
+  <w:num w:numId="25" w16cid:durableId="1498644169">
+    <w:abstractNumId w:val="32"/>
+  </w:num>
+  <w:num w:numId="26" w16cid:durableId="1218668675">
     <w:abstractNumId w:val="23"/>
   </w:num>
-  <w:num w:numId="3" w16cid:durableId="1064644374">
-    <w:abstractNumId w:val="32"/>
+  <w:num w:numId="27" w16cid:durableId="1270353773">
+    <w:abstractNumId w:val="19"/>
   </w:num>
-  <w:num w:numId="4" w16cid:durableId="416563330">
-    <w:abstractNumId w:val="2"/>
+  <w:num w:numId="28" w16cid:durableId="1648630323">
+    <w:abstractNumId w:val="31"/>
   </w:num>
-  <w:num w:numId="5" w16cid:durableId="1370573556">
-    <w:abstractNumId w:val="28"/>
+  <w:num w:numId="29" w16cid:durableId="1395355044">
+    <w:abstractNumId w:val="20"/>
   </w:num>
-  <w:num w:numId="6" w16cid:durableId="872890243">
-    <w:abstractNumId w:val="8"/>
+  <w:num w:numId="30" w16cid:durableId="2056545171">
+    <w:abstractNumId w:val="25"/>
   </w:num>
-  <w:num w:numId="7" w16cid:durableId="316958549">
-    <w:abstractNumId w:val="10"/>
+  <w:num w:numId="31" w16cid:durableId="283462915">
+    <w:abstractNumId w:val="18"/>
   </w:num>
-  <w:num w:numId="8" w16cid:durableId="2077900315">
-    <w:abstractNumId w:val="26"/>
+  <w:num w:numId="32" w16cid:durableId="1629891309">
+    <w:abstractNumId w:val="13"/>
   </w:num>
-  <w:num w:numId="9" w16cid:durableId="634532821">
-    <w:abstractNumId w:val="14"/>
+  <w:num w:numId="33" w16cid:durableId="1132593542">
+    <w:abstractNumId w:val="27"/>
   </w:num>
-  <w:num w:numId="10" w16cid:durableId="1984964280">
+  <w:num w:numId="34" w16cid:durableId="279655639">
     <w:abstractNumId w:val="0"/>
   </w:num>
-  <w:num w:numId="11" w16cid:durableId="979270246">
-    <w:abstractNumId w:val="6"/>
-  </w:num>
-  <w:num w:numId="12" w16cid:durableId="398483116">
-    <w:abstractNumId w:val="31"/>
-  </w:num>
-  <w:num w:numId="13" w16cid:durableId="1289119739">
-    <w:abstractNumId w:val="27"/>
-  </w:num>
-  <w:num w:numId="14" w16cid:durableId="1483086479">
-    <w:abstractNumId w:val="20"/>
-  </w:num>
-  <w:num w:numId="15" w16cid:durableId="2025981192">
-    <w:abstractNumId w:val="7"/>
-  </w:num>
-  <w:num w:numId="16" w16cid:durableId="938951879">
-    <w:abstractNumId w:val="4"/>
-  </w:num>
-  <w:num w:numId="17" w16cid:durableId="2098862979">
-    <w:abstractNumId w:val="15"/>
-  </w:num>
-  <w:num w:numId="18" w16cid:durableId="1940021933">
-    <w:abstractNumId w:val="13"/>
-  </w:num>
-  <w:num w:numId="19" w16cid:durableId="950742818">
-    <w:abstractNumId w:val="11"/>
-  </w:num>
-  <w:num w:numId="20" w16cid:durableId="103228498">
-    <w:abstractNumId w:val="16"/>
-  </w:num>
-  <w:num w:numId="21" w16cid:durableId="1606427550">
-    <w:abstractNumId w:val="3"/>
-  </w:num>
-  <w:num w:numId="22" w16cid:durableId="2004890824">
-    <w:abstractNumId w:val="1"/>
-  </w:num>
-  <w:num w:numId="23" w16cid:durableId="2017267693">
-    <w:abstractNumId w:val="5"/>
-  </w:num>
-  <w:num w:numId="24" w16cid:durableId="138301863">
-    <w:abstractNumId w:val="9"/>
-  </w:num>
-  <w:num w:numId="25" w16cid:durableId="1498644169">
-    <w:abstractNumId w:val="30"/>
-  </w:num>
-  <w:num w:numId="26" w16cid:durableId="1218668675">
-    <w:abstractNumId w:val="22"/>
-  </w:num>
-  <w:num w:numId="27" w16cid:durableId="1270353773">
-    <w:abstractNumId w:val="18"/>
-  </w:num>
-  <w:num w:numId="28" w16cid:durableId="1648630323">
-    <w:abstractNumId w:val="29"/>
-  </w:num>
-  <w:num w:numId="29" w16cid:durableId="1395355044">
-    <w:abstractNumId w:val="19"/>
-  </w:num>
-  <w:num w:numId="30" w16cid:durableId="2056545171">
-    <w:abstractNumId w:val="24"/>
-  </w:num>
-  <w:num w:numId="31" w16cid:durableId="283462915">
-    <w:abstractNumId w:val="17"/>
-  </w:num>
-  <w:num w:numId="32" w16cid:durableId="1629891309">
-    <w:abstractNumId w:val="12"/>
-  </w:num>
-  <w:num w:numId="33" w16cid:durableId="1132593542">
-    <w:abstractNumId w:val="25"/>
+  <w:num w:numId="35" w16cid:durableId="1013337638">
+    <w:abstractNumId w:val="26"/>
   </w:num>
 </w:numbering>
 </file>
@@ -16125,7 +16564,6 @@
   <w:style w:type="character" w:default="1" w:styleId="DefaultParagraphFont">
     <w:name w:val="Default Paragraph Font"/>
     <w:uiPriority w:val="1"/>
-    <w:semiHidden/>
     <w:unhideWhenUsed/>
   </w:style>
   <w:style w:type="table" w:default="1" w:styleId="TableNormal">

</xml_diff>